<commit_message>
add diff pdf variations and new logo
</commit_message>
<xml_diff>
--- a/weather-forecast/notes/Project_report_draft.docx
+++ b/weather-forecast/notes/Project_report_draft.docx
@@ -4,6 +4,7 @@
   <w:body>
     <w:p>
       <w:pPr>
+        <w:spacing w:before="240"/>
         <w:jc w:val="center"/>
         <w:rPr>
           <w:rFonts w:ascii="Palatino Linotype" w:hAnsi="Palatino Linotype"/>
@@ -21,7 +22,7 @@
           <w:sz w:val="40"/>
           <w:szCs w:val="40"/>
         </w:rPr>
-        <w:t xml:space="preserve">Data-Driven Weather Forecast:  Optimizing Weather Predictions </w:t>
+        <w:t xml:space="preserve">DATA-DRIVEN WEATHER FORECAST:  OPTIMIZING WEATHER PREDICTIONS </w:t>
       </w:r>
       <w:r>
         <w:rPr>
@@ -31,7 +32,7 @@
           <w:sz w:val="40"/>
           <w:szCs w:val="40"/>
         </w:rPr>
-        <w:t>w</w:t>
+        <w:t>W</w:t>
       </w:r>
       <w:r>
         <w:rPr>
@@ -41,7 +42,7 @@
           <w:sz w:val="40"/>
           <w:szCs w:val="40"/>
         </w:rPr>
-        <w:t>ith Machine Learning</w:t>
+        <w:t>ITH MACHINE LEARNING</w:t>
       </w:r>
     </w:p>
     <w:p>
@@ -51,8 +52,18 @@
           <w:rFonts w:ascii="Palatino Linotype" w:eastAsiaTheme="majorEastAsia" w:hAnsi="Palatino Linotype" w:cstheme="majorBidi"/>
           <w:b/>
           <w:kern w:val="0"/>
-          <w:sz w:val="44"/>
-          <w:szCs w:val="32"/>
+          <w:u w:val="single"/>
+          <w14:ligatures w14:val="none"/>
+        </w:rPr>
+      </w:pPr>
+    </w:p>
+    <w:p>
+      <w:pPr>
+        <w:jc w:val="center"/>
+        <w:rPr>
+          <w:rFonts w:ascii="Palatino Linotype" w:eastAsiaTheme="majorEastAsia" w:hAnsi="Palatino Linotype" w:cstheme="majorBidi"/>
+          <w:b/>
+          <w:kern w:val="0"/>
           <w:u w:val="single"/>
           <w14:ligatures w14:val="none"/>
         </w:rPr>
@@ -116,7 +127,7 @@
           <w:szCs w:val="36"/>
           <w14:ligatures w14:val="none"/>
         </w:rPr>
-        <w:t>Computational Physics</w:t>
+        <w:t>COMPUTATIONAL PHYSICS</w:t>
       </w:r>
     </w:p>
     <w:p>
@@ -126,8 +137,6 @@
           <w:rFonts w:ascii="Palatino Linotype" w:eastAsiaTheme="majorEastAsia" w:hAnsi="Palatino Linotype" w:cstheme="majorBidi"/>
           <w:b/>
           <w:kern w:val="0"/>
-          <w:sz w:val="36"/>
-          <w:szCs w:val="36"/>
           <w14:ligatures w14:val="none"/>
         </w:rPr>
       </w:pPr>
@@ -139,6 +148,17 @@
           <w:rFonts w:ascii="Palatino Linotype" w:eastAsiaTheme="majorEastAsia" w:hAnsi="Palatino Linotype" w:cstheme="majorBidi"/>
           <w:b/>
           <w:kern w:val="0"/>
+          <w14:ligatures w14:val="none"/>
+        </w:rPr>
+      </w:pPr>
+    </w:p>
+    <w:p>
+      <w:pPr>
+        <w:jc w:val="center"/>
+        <w:rPr>
+          <w:rFonts w:ascii="Palatino Linotype" w:eastAsiaTheme="majorEastAsia" w:hAnsi="Palatino Linotype" w:cstheme="majorBidi"/>
+          <w:b/>
+          <w:kern w:val="0"/>
           <w:sz w:val="32"/>
           <w:szCs w:val="32"/>
           <w14:ligatures w14:val="none"/>
@@ -153,7 +173,7 @@
           <w:szCs w:val="32"/>
           <w14:ligatures w14:val="none"/>
         </w:rPr>
-        <w:t>Prepared By</w:t>
+        <w:t>PREPARED BY</w:t>
       </w:r>
     </w:p>
     <w:p>
@@ -163,6 +183,7 @@
         <w:rPr>
           <w:rFonts w:ascii="Palatino Linotype" w:eastAsiaTheme="majorEastAsia" w:hAnsi="Palatino Linotype" w:cstheme="majorBidi"/>
           <w:bCs/>
+          <w:color w:val="262626" w:themeColor="text1" w:themeTint="D9"/>
           <w:kern w:val="0"/>
           <w:sz w:val="28"/>
           <w:szCs w:val="28"/>
@@ -173,23 +194,40 @@
         <w:rPr>
           <w:rFonts w:ascii="Palatino Linotype" w:eastAsiaTheme="majorEastAsia" w:hAnsi="Palatino Linotype" w:cstheme="majorBidi"/>
           <w:bCs/>
+          <w:color w:val="262626" w:themeColor="text1" w:themeTint="D9"/>
           <w:kern w:val="0"/>
           <w:sz w:val="28"/>
           <w:szCs w:val="28"/>
           <w14:ligatures w14:val="none"/>
         </w:rPr>
-        <w:t>Abhirami</w:t>
-      </w:r>
-      <w:r>
+        <w:t>ABHIRAMI BS – RGAVSPH001</w:t>
+      </w:r>
+    </w:p>
+    <w:p>
+      <w:pPr>
+        <w:spacing w:after="0" w:line="240" w:lineRule="auto"/>
+        <w:jc w:val="center"/>
         <w:rPr>
           <w:rFonts w:ascii="Palatino Linotype" w:eastAsiaTheme="majorEastAsia" w:hAnsi="Palatino Linotype" w:cstheme="majorBidi"/>
           <w:bCs/>
+          <w:color w:val="262626" w:themeColor="text1" w:themeTint="D9"/>
           <w:kern w:val="0"/>
           <w:sz w:val="28"/>
           <w:szCs w:val="28"/>
           <w14:ligatures w14:val="none"/>
         </w:rPr>
-        <w:t xml:space="preserve"> – RGAVSPH000</w:t>
+      </w:pPr>
+      <w:r>
+        <w:rPr>
+          <w:rFonts w:ascii="Palatino Linotype" w:eastAsiaTheme="majorEastAsia" w:hAnsi="Palatino Linotype" w:cstheme="majorBidi"/>
+          <w:bCs/>
+          <w:color w:val="262626" w:themeColor="text1" w:themeTint="D9"/>
+          <w:kern w:val="0"/>
+          <w:sz w:val="28"/>
+          <w:szCs w:val="28"/>
+          <w14:ligatures w14:val="none"/>
+        </w:rPr>
+        <w:t>ABHISHEK PARTHAN – RGAVSPH004</w:t>
       </w:r>
     </w:p>
     <w:p>
@@ -199,6 +237,7 @@
         <w:rPr>
           <w:rFonts w:ascii="Palatino Linotype" w:eastAsiaTheme="majorEastAsia" w:hAnsi="Palatino Linotype" w:cstheme="majorBidi"/>
           <w:bCs/>
+          <w:color w:val="262626" w:themeColor="text1" w:themeTint="D9"/>
           <w:kern w:val="0"/>
           <w:sz w:val="28"/>
           <w:szCs w:val="28"/>
@@ -209,23 +248,40 @@
         <w:rPr>
           <w:rFonts w:ascii="Palatino Linotype" w:eastAsiaTheme="majorEastAsia" w:hAnsi="Palatino Linotype" w:cstheme="majorBidi"/>
           <w:bCs/>
+          <w:color w:val="262626" w:themeColor="text1" w:themeTint="D9"/>
           <w:kern w:val="0"/>
           <w:sz w:val="28"/>
           <w:szCs w:val="28"/>
           <w14:ligatures w14:val="none"/>
         </w:rPr>
-        <w:t>Abhishek</w:t>
-      </w:r>
-      <w:r>
+        <w:t>ABINA K - RGAVSPH007</w:t>
+      </w:r>
+    </w:p>
+    <w:p>
+      <w:pPr>
+        <w:spacing w:after="0" w:line="240" w:lineRule="auto"/>
+        <w:jc w:val="center"/>
         <w:rPr>
           <w:rFonts w:ascii="Palatino Linotype" w:eastAsiaTheme="majorEastAsia" w:hAnsi="Palatino Linotype" w:cstheme="majorBidi"/>
           <w:bCs/>
+          <w:color w:val="262626" w:themeColor="text1" w:themeTint="D9"/>
           <w:kern w:val="0"/>
           <w:sz w:val="28"/>
           <w:szCs w:val="28"/>
           <w14:ligatures w14:val="none"/>
         </w:rPr>
-        <w:t xml:space="preserve"> – RGAVSPH001</w:t>
+      </w:pPr>
+      <w:r>
+        <w:rPr>
+          <w:rFonts w:ascii="Palatino Linotype" w:eastAsiaTheme="majorEastAsia" w:hAnsi="Palatino Linotype" w:cstheme="majorBidi"/>
+          <w:bCs/>
+          <w:color w:val="262626" w:themeColor="text1" w:themeTint="D9"/>
+          <w:kern w:val="0"/>
+          <w:sz w:val="28"/>
+          <w:szCs w:val="28"/>
+          <w14:ligatures w14:val="none"/>
+        </w:rPr>
+        <w:t>MUHAMMED FARIS P- RGAVSPH017</w:t>
       </w:r>
     </w:p>
     <w:p>
@@ -235,6 +291,7 @@
         <w:rPr>
           <w:rFonts w:ascii="Palatino Linotype" w:eastAsiaTheme="majorEastAsia" w:hAnsi="Palatino Linotype" w:cstheme="majorBidi"/>
           <w:bCs/>
+          <w:color w:val="262626" w:themeColor="text1" w:themeTint="D9"/>
           <w:kern w:val="0"/>
           <w:sz w:val="28"/>
           <w:szCs w:val="28"/>
@@ -245,193 +302,108 @@
         <w:rPr>
           <w:rFonts w:ascii="Palatino Linotype" w:eastAsiaTheme="majorEastAsia" w:hAnsi="Palatino Linotype" w:cstheme="majorBidi"/>
           <w:bCs/>
+          <w:color w:val="262626" w:themeColor="text1" w:themeTint="D9"/>
           <w:kern w:val="0"/>
           <w:sz w:val="28"/>
           <w:szCs w:val="28"/>
           <w14:ligatures w14:val="none"/>
         </w:rPr>
-        <w:t>Abina</w:t>
-      </w:r>
-      <w:r>
+        <w:t>MUHAMMED SHINAS- RGAVSPH006</w:t>
+      </w:r>
+    </w:p>
+    <w:p>
+      <w:pPr>
+        <w:jc w:val="center"/>
         <w:rPr>
           <w:rFonts w:ascii="Palatino Linotype" w:eastAsiaTheme="majorEastAsia" w:hAnsi="Palatino Linotype" w:cstheme="majorBidi"/>
           <w:bCs/>
           <w:kern w:val="0"/>
+          <w14:ligatures w14:val="none"/>
+        </w:rPr>
+      </w:pPr>
+    </w:p>
+    <w:p>
+      <w:pPr>
+        <w:jc w:val="center"/>
+        <w:rPr>
+          <w:rFonts w:ascii="Palatino Linotype" w:eastAsiaTheme="majorEastAsia" w:hAnsi="Palatino Linotype" w:cstheme="majorBidi"/>
+          <w:bCs/>
+          <w:kern w:val="0"/>
+          <w14:ligatures w14:val="none"/>
+        </w:rPr>
+      </w:pPr>
+    </w:p>
+    <w:p>
+      <w:pPr>
+        <w:jc w:val="center"/>
+        <w:rPr>
+          <w:rFonts w:ascii="Palatino Linotype" w:eastAsiaTheme="majorEastAsia" w:hAnsi="Palatino Linotype" w:cstheme="majorBidi"/>
+          <w:b/>
+          <w:kern w:val="0"/>
+          <w:sz w:val="32"/>
+          <w:szCs w:val="32"/>
+          <w14:ligatures w14:val="none"/>
+        </w:rPr>
+      </w:pPr>
+      <w:r>
+        <w:rPr>
+          <w:rFonts w:ascii="Palatino Linotype" w:eastAsiaTheme="majorEastAsia" w:hAnsi="Palatino Linotype" w:cstheme="majorBidi"/>
+          <w:b/>
+          <w:kern w:val="0"/>
+          <w:sz w:val="32"/>
+          <w:szCs w:val="32"/>
+          <w14:ligatures w14:val="none"/>
+        </w:rPr>
+        <w:t>PROJECT ADVISOR</w:t>
+      </w:r>
+    </w:p>
+    <w:p>
+      <w:pPr>
+        <w:spacing w:line="240" w:lineRule="auto"/>
+        <w:jc w:val="center"/>
+        <w:rPr>
+          <w:rFonts w:ascii="Palatino Linotype" w:eastAsiaTheme="majorEastAsia" w:hAnsi="Palatino Linotype" w:cstheme="majorBidi"/>
+          <w:bCs/>
+          <w:color w:val="262626" w:themeColor="text1" w:themeTint="D9"/>
+          <w:kern w:val="0"/>
           <w:sz w:val="28"/>
           <w:szCs w:val="28"/>
           <w14:ligatures w14:val="none"/>
         </w:rPr>
-        <w:t>- RGAVSPH002</w:t>
-      </w:r>
-    </w:p>
-    <w:p>
-      <w:pPr>
-        <w:spacing w:after="0" w:line="240" w:lineRule="auto"/>
-        <w:jc w:val="center"/>
+      </w:pPr>
+      <w:r>
         <w:rPr>
           <w:rFonts w:ascii="Palatino Linotype" w:eastAsiaTheme="majorEastAsia" w:hAnsi="Palatino Linotype" w:cstheme="majorBidi"/>
           <w:bCs/>
+          <w:color w:val="262626" w:themeColor="text1" w:themeTint="D9"/>
           <w:kern w:val="0"/>
           <w:sz w:val="28"/>
           <w:szCs w:val="28"/>
           <w14:ligatures w14:val="none"/>
         </w:rPr>
-      </w:pPr>
-      <w:r>
+        <w:t>MR. SANAL V</w:t>
+      </w:r>
+    </w:p>
+    <w:p>
+      <w:pPr>
+        <w:spacing w:line="240" w:lineRule="auto"/>
+        <w:jc w:val="center"/>
         <w:rPr>
           <w:rFonts w:ascii="Palatino Linotype" w:eastAsiaTheme="majorEastAsia" w:hAnsi="Palatino Linotype" w:cstheme="majorBidi"/>
           <w:bCs/>
           <w:kern w:val="0"/>
-          <w:sz w:val="28"/>
-          <w:szCs w:val="28"/>
-          <w14:ligatures w14:val="none"/>
-        </w:rPr>
-        <w:t>Muhammed Faris P</w:t>
-      </w:r>
-      <w:r>
+          <w14:ligatures w14:val="none"/>
+        </w:rPr>
+      </w:pPr>
+    </w:p>
+    <w:p>
+      <w:pPr>
+        <w:spacing w:line="240" w:lineRule="auto"/>
+        <w:jc w:val="center"/>
         <w:rPr>
           <w:rFonts w:ascii="Palatino Linotype" w:eastAsiaTheme="majorEastAsia" w:hAnsi="Palatino Linotype" w:cstheme="majorBidi"/>
           <w:bCs/>
           <w:kern w:val="0"/>
-          <w:sz w:val="28"/>
-          <w:szCs w:val="28"/>
-          <w14:ligatures w14:val="none"/>
-        </w:rPr>
-        <w:t>- RGAVSPH003</w:t>
-      </w:r>
-    </w:p>
-    <w:p>
-      <w:pPr>
-        <w:spacing w:after="0" w:line="240" w:lineRule="auto"/>
-        <w:jc w:val="center"/>
-        <w:rPr>
-          <w:rFonts w:ascii="Palatino Linotype" w:eastAsiaTheme="majorEastAsia" w:hAnsi="Palatino Linotype" w:cstheme="majorBidi"/>
-          <w:bCs/>
-          <w:kern w:val="0"/>
-          <w:sz w:val="28"/>
-          <w:szCs w:val="28"/>
-          <w14:ligatures w14:val="none"/>
-        </w:rPr>
-      </w:pPr>
-      <w:r>
-        <w:rPr>
-          <w:rFonts w:ascii="Palatino Linotype" w:eastAsiaTheme="majorEastAsia" w:hAnsi="Palatino Linotype" w:cstheme="majorBidi"/>
-          <w:bCs/>
-          <w:kern w:val="0"/>
-          <w:sz w:val="28"/>
-          <w:szCs w:val="28"/>
-          <w14:ligatures w14:val="none"/>
-        </w:rPr>
-        <w:t>Muhammed Shinas</w:t>
-      </w:r>
-      <w:r>
-        <w:rPr>
-          <w:rFonts w:ascii="Palatino Linotype" w:eastAsiaTheme="majorEastAsia" w:hAnsi="Palatino Linotype" w:cstheme="majorBidi"/>
-          <w:bCs/>
-          <w:kern w:val="0"/>
-          <w:sz w:val="28"/>
-          <w:szCs w:val="28"/>
-          <w14:ligatures w14:val="none"/>
-        </w:rPr>
-        <w:t>- RGAVSPH004</w:t>
-      </w:r>
-    </w:p>
-    <w:p>
-      <w:pPr>
-        <w:jc w:val="center"/>
-        <w:rPr>
-          <w:rFonts w:ascii="Palatino Linotype" w:eastAsiaTheme="majorEastAsia" w:hAnsi="Palatino Linotype" w:cstheme="majorBidi"/>
-          <w:bCs/>
-          <w:kern w:val="0"/>
-          <w:sz w:val="28"/>
-          <w:szCs w:val="28"/>
-          <w14:ligatures w14:val="none"/>
-        </w:rPr>
-      </w:pPr>
-    </w:p>
-    <w:p>
-      <w:pPr>
-        <w:jc w:val="center"/>
-        <w:rPr>
-          <w:rFonts w:ascii="Palatino Linotype" w:eastAsiaTheme="majorEastAsia" w:hAnsi="Palatino Linotype" w:cstheme="majorBidi"/>
-          <w:bCs/>
-          <w:kern w:val="0"/>
-          <w:sz w:val="28"/>
-          <w:szCs w:val="28"/>
-          <w14:ligatures w14:val="none"/>
-        </w:rPr>
-      </w:pPr>
-    </w:p>
-    <w:p>
-      <w:pPr>
-        <w:jc w:val="center"/>
-        <w:rPr>
-          <w:rFonts w:ascii="Palatino Linotype" w:eastAsiaTheme="majorEastAsia" w:hAnsi="Palatino Linotype" w:cstheme="majorBidi"/>
-          <w:b/>
-          <w:kern w:val="0"/>
-          <w:sz w:val="32"/>
-          <w:szCs w:val="32"/>
-          <w14:ligatures w14:val="none"/>
-        </w:rPr>
-      </w:pPr>
-      <w:r>
-        <w:rPr>
-          <w:rFonts w:ascii="Palatino Linotype" w:eastAsiaTheme="majorEastAsia" w:hAnsi="Palatino Linotype" w:cstheme="majorBidi"/>
-          <w:b/>
-          <w:kern w:val="0"/>
-          <w:sz w:val="32"/>
-          <w:szCs w:val="32"/>
-          <w14:ligatures w14:val="none"/>
-        </w:rPr>
-        <w:t>Project Advisor</w:t>
-      </w:r>
-    </w:p>
-    <w:p>
-      <w:pPr>
-        <w:spacing w:line="240" w:lineRule="auto"/>
-        <w:jc w:val="center"/>
-        <w:rPr>
-          <w:rFonts w:ascii="Palatino Linotype" w:eastAsiaTheme="majorEastAsia" w:hAnsi="Palatino Linotype" w:cstheme="majorBidi"/>
-          <w:bCs/>
-          <w:kern w:val="0"/>
-          <w:sz w:val="28"/>
-          <w:szCs w:val="28"/>
-          <w14:ligatures w14:val="none"/>
-        </w:rPr>
-      </w:pPr>
-      <w:r>
-        <w:rPr>
-          <w:rFonts w:ascii="Palatino Linotype" w:eastAsiaTheme="majorEastAsia" w:hAnsi="Palatino Linotype" w:cstheme="majorBidi"/>
-          <w:bCs/>
-          <w:kern w:val="0"/>
-          <w:sz w:val="28"/>
-          <w:szCs w:val="28"/>
-          <w14:ligatures w14:val="none"/>
-        </w:rPr>
-        <w:t xml:space="preserve">Mr. </w:t>
-      </w:r>
-      <w:r>
-        <w:rPr>
-          <w:rFonts w:ascii="Palatino Linotype" w:eastAsiaTheme="majorEastAsia" w:hAnsi="Palatino Linotype" w:cstheme="majorBidi"/>
-          <w:bCs/>
-          <w:kern w:val="0"/>
-          <w:sz w:val="28"/>
-          <w:szCs w:val="28"/>
-          <w14:ligatures w14:val="none"/>
-        </w:rPr>
-        <w:t>Sanal V</w:t>
-      </w:r>
-    </w:p>
-    <w:p>
-      <w:pPr>
-        <w:spacing w:line="240" w:lineRule="auto"/>
-        <w:jc w:val="center"/>
-        <w:rPr>
-          <w:rFonts w:ascii="Palatino Linotype" w:eastAsiaTheme="majorEastAsia" w:hAnsi="Palatino Linotype" w:cstheme="majorBidi"/>
-          <w:bCs/>
-          <w:kern w:val="0"/>
-          <w:sz w:val="28"/>
-          <w:szCs w:val="28"/>
           <w14:ligatures w14:val="none"/>
         </w:rPr>
       </w:pPr>
@@ -458,9 +430,9 @@
           <w:szCs w:val="28"/>
         </w:rPr>
         <w:drawing>
-          <wp:inline distT="0" distB="0" distL="0" distR="0" wp14:anchorId="23D8D848" wp14:editId="282EB828">
-            <wp:extent cx="2488019" cy="1658679"/>
-            <wp:effectExtent l="0" t="0" r="0" b="0"/>
+          <wp:inline distT="0" distB="0" distL="0" distR="0" wp14:anchorId="23D8D848" wp14:editId="4F7F1257">
+            <wp:extent cx="2490015" cy="574618"/>
+            <wp:effectExtent l="0" t="0" r="5715" b="0"/>
             <wp:docPr id="537158555" name="Picture 2"/>
             <wp:cNvGraphicFramePr>
               <a:graphicFrameLocks xmlns:a="http://schemas.openxmlformats.org/drawingml/2006/main" noChangeAspect="1"/>
@@ -469,7 +441,7 @@
               <a:graphicData uri="http://schemas.openxmlformats.org/drawingml/2006/picture">
                 <pic:pic xmlns:pic="http://schemas.openxmlformats.org/drawingml/2006/picture">
                   <pic:nvPicPr>
-                    <pic:cNvPr id="537158555" name="Picture 537158555"/>
+                    <pic:cNvPr id="537158555" name="Picture 2"/>
                     <pic:cNvPicPr/>
                   </pic:nvPicPr>
                   <pic:blipFill>
@@ -487,7 +459,7 @@
                   <pic:spPr>
                     <a:xfrm>
                       <a:off x="0" y="0"/>
-                      <a:ext cx="2490015" cy="1660010"/>
+                      <a:ext cx="2490015" cy="574618"/>
                     </a:xfrm>
                     <a:prstGeom prst="rect">
                       <a:avLst/>
@@ -505,6 +477,29 @@
         <w:jc w:val="center"/>
         <w:rPr>
           <w:rFonts w:ascii="Palatino Linotype" w:eastAsiaTheme="majorEastAsia" w:hAnsi="Palatino Linotype" w:cstheme="majorBidi"/>
+          <w:bCs/>
+          <w:kern w:val="0"/>
+          <w14:ligatures w14:val="none"/>
+        </w:rPr>
+      </w:pPr>
+    </w:p>
+    <w:p>
+      <w:pPr>
+        <w:jc w:val="center"/>
+        <w:rPr>
+          <w:rFonts w:ascii="Palatino Linotype" w:eastAsiaTheme="majorEastAsia" w:hAnsi="Palatino Linotype" w:cstheme="majorBidi"/>
+          <w:bCs/>
+          <w:kern w:val="0"/>
+          <w14:ligatures w14:val="none"/>
+        </w:rPr>
+      </w:pPr>
+    </w:p>
+    <w:p>
+      <w:pPr>
+        <w:spacing w:line="240" w:lineRule="auto"/>
+        <w:jc w:val="center"/>
+        <w:rPr>
+          <w:rFonts w:ascii="Palatino Linotype" w:eastAsiaTheme="majorEastAsia" w:hAnsi="Palatino Linotype" w:cstheme="majorBidi"/>
           <w:b/>
           <w:kern w:val="0"/>
           <w:sz w:val="36"/>
@@ -521,11 +516,12 @@
           <w:szCs w:val="36"/>
           <w14:ligatures w14:val="none"/>
         </w:rPr>
-        <w:t>Department of Physics</w:t>
-      </w:r>
-    </w:p>
-    <w:p>
-      <w:pPr>
+        <w:t>DEPARTMENT OF PHYSICS</w:t>
+      </w:r>
+    </w:p>
+    <w:p>
+      <w:pPr>
+        <w:spacing w:line="240" w:lineRule="auto"/>
         <w:jc w:val="center"/>
         <w:rPr>
           <w:rFonts w:ascii="Palatino Linotype" w:eastAsiaTheme="majorEastAsia" w:hAnsi="Palatino Linotype" w:cstheme="majorBidi"/>
@@ -545,7 +541,7 @@
           <w:szCs w:val="36"/>
           <w14:ligatures w14:val="none"/>
         </w:rPr>
-        <w:t>Sree Gokulam Arts and Science College</w:t>
+        <w:t>SREE GOKULAM ARTS AND SCIENCE COLLEGE</w:t>
       </w:r>
       <w:r>
         <w:rPr>
@@ -1622,7 +1618,7 @@
     <w:sdt>
       <w:sdtPr>
         <w:rPr>
-          <w:rFonts w:eastAsiaTheme="minorHAnsi" w:cstheme="minorBidi"/>
+          <w:rFonts w:asciiTheme="minorHAnsi" w:eastAsiaTheme="minorHAnsi" w:hAnsiTheme="minorHAnsi" w:cstheme="minorBidi"/>
           <w:b w:val="0"/>
           <w:kern w:val="2"/>
           <w:sz w:val="22"/>
@@ -6765,7 +6761,7 @@
           <w:szCs w:val="24"/>
         </w:rPr>
         <w:drawing>
-          <wp:inline distT="0" distB="0" distL="0" distR="0" wp14:anchorId="7D5F9550" wp14:editId="38DC9B8D">
+          <wp:inline distT="0" distB="0" distL="0" distR="0" wp14:anchorId="7D5F9550" wp14:editId="7F484BE3">
             <wp:extent cx="139700" cy="103058"/>
             <wp:effectExtent l="0" t="0" r="0" b="0"/>
             <wp:docPr id="2038790057" name="Picture 2038790057" descr="{&quot;mathml&quot;:&quot;&lt;math xmlns=\&quot;http://www.w3.org/1998/Math/MathML\&quot; style=\&quot;font-family:stix;font-size:16px;\&quot;&gt;&lt;mi&gt;&amp;#x3B1;&lt;/mi&gt;&lt;/math&gt;&quot;,&quot;origin&quot;:&quot;MathType for Microsoft Add-in&quot;}" title="alpha"/>

</xml_diff>

<commit_message>
add square medium logo
</commit_message>
<xml_diff>
--- a/weather-forecast/notes/Project_report_draft.docx
+++ b/weather-forecast/notes/Project_report_draft.docx
@@ -52,12 +52,48 @@
           <w:rFonts w:ascii="Palatino Linotype" w:eastAsiaTheme="majorEastAsia" w:hAnsi="Palatino Linotype" w:cstheme="majorBidi"/>
           <w:b/>
           <w:kern w:val="0"/>
+          <w:sz w:val="38"/>
+          <w:szCs w:val="38"/>
+          <w:u w:val="single"/>
+          <w14:ligatures w14:val="none"/>
+        </w:rPr>
+      </w:pPr>
+    </w:p>
+    <w:p>
+      <w:pPr>
+        <w:spacing w:after="0"/>
+        <w:jc w:val="center"/>
+        <w:rPr>
+          <w:rFonts w:ascii="Palatino Linotype" w:eastAsiaTheme="majorEastAsia" w:hAnsi="Palatino Linotype" w:cstheme="majorBidi"/>
+          <w:b/>
+          <w:kern w:val="0"/>
           <w:sz w:val="36"/>
           <w:szCs w:val="36"/>
-          <w:u w:val="single"/>
-          <w14:ligatures w14:val="none"/>
-        </w:rPr>
-      </w:pPr>
+          <w14:ligatures w14:val="none"/>
+        </w:rPr>
+      </w:pPr>
+      <w:r>
+        <w:rPr>
+          <w:rFonts w:ascii="Palatino Linotype" w:eastAsiaTheme="majorEastAsia" w:hAnsi="Palatino Linotype" w:cstheme="majorBidi"/>
+          <w:b/>
+          <w:kern w:val="0"/>
+          <w:sz w:val="36"/>
+          <w:szCs w:val="36"/>
+          <w14:ligatures w14:val="none"/>
+        </w:rPr>
+        <w:t>B.</w:t>
+      </w:r>
+      <w:r>
+        <w:rPr>
+          <w:rFonts w:ascii="Palatino Linotype" w:eastAsiaTheme="majorEastAsia" w:hAnsi="Palatino Linotype" w:cstheme="majorBidi"/>
+          <w:b/>
+          <w:kern w:val="0"/>
+          <w:sz w:val="36"/>
+          <w:szCs w:val="36"/>
+          <w14:ligatures w14:val="none"/>
+        </w:rPr>
+        <w:t>SC PHYSICS PROJECT REPORT</w:t>
+      </w:r>
     </w:p>
     <w:p>
       <w:pPr>
@@ -81,54 +117,18 @@
           <w:szCs w:val="36"/>
           <w14:ligatures w14:val="none"/>
         </w:rPr>
-        <w:t>B.</w:t>
-      </w:r>
-      <w:r>
+        <w:t>COMPUTATIONAL PHYSICS</w:t>
+      </w:r>
+    </w:p>
+    <w:p>
+      <w:pPr>
+        <w:jc w:val="center"/>
         <w:rPr>
           <w:rFonts w:ascii="Palatino Linotype" w:eastAsiaTheme="majorEastAsia" w:hAnsi="Palatino Linotype" w:cstheme="majorBidi"/>
           <w:b/>
           <w:kern w:val="0"/>
-          <w:sz w:val="36"/>
-          <w:szCs w:val="36"/>
-          <w14:ligatures w14:val="none"/>
-        </w:rPr>
-        <w:t>SC PHYSICS PROJECT REPORT</w:t>
-      </w:r>
-    </w:p>
-    <w:p>
-      <w:pPr>
-        <w:spacing w:after="0"/>
-        <w:jc w:val="center"/>
-        <w:rPr>
-          <w:rFonts w:ascii="Palatino Linotype" w:eastAsiaTheme="majorEastAsia" w:hAnsi="Palatino Linotype" w:cstheme="majorBidi"/>
-          <w:b/>
-          <w:kern w:val="0"/>
-          <w:sz w:val="36"/>
-          <w:szCs w:val="36"/>
-          <w14:ligatures w14:val="none"/>
-        </w:rPr>
-      </w:pPr>
-      <w:r>
-        <w:rPr>
-          <w:rFonts w:ascii="Palatino Linotype" w:eastAsiaTheme="majorEastAsia" w:hAnsi="Palatino Linotype" w:cstheme="majorBidi"/>
-          <w:b/>
-          <w:kern w:val="0"/>
-          <w:sz w:val="36"/>
-          <w:szCs w:val="36"/>
-          <w14:ligatures w14:val="none"/>
-        </w:rPr>
-        <w:t>COMPUTATIONAL PHYSICS</w:t>
-      </w:r>
-    </w:p>
-    <w:p>
-      <w:pPr>
-        <w:jc w:val="center"/>
-        <w:rPr>
-          <w:rFonts w:ascii="Palatino Linotype" w:eastAsiaTheme="majorEastAsia" w:hAnsi="Palatino Linotype" w:cstheme="majorBidi"/>
-          <w:b/>
-          <w:kern w:val="0"/>
-          <w:sz w:val="36"/>
-          <w:szCs w:val="36"/>
+          <w:sz w:val="38"/>
+          <w:szCs w:val="38"/>
           <w14:ligatures w14:val="none"/>
         </w:rPr>
       </w:pPr>
@@ -299,8 +299,8 @@
           <w:rFonts w:ascii="Palatino Linotype" w:eastAsiaTheme="majorEastAsia" w:hAnsi="Palatino Linotype" w:cstheme="majorBidi"/>
           <w:bCs/>
           <w:kern w:val="0"/>
-          <w:sz w:val="40"/>
-          <w:szCs w:val="40"/>
+          <w:sz w:val="42"/>
+          <w:szCs w:val="42"/>
           <w14:ligatures w14:val="none"/>
         </w:rPr>
       </w:pPr>
@@ -364,8 +364,8 @@
           <w:rFonts w:ascii="Palatino Linotype" w:eastAsiaTheme="majorEastAsia" w:hAnsi="Palatino Linotype" w:cstheme="majorBidi"/>
           <w:bCs/>
           <w:kern w:val="0"/>
-          <w:sz w:val="36"/>
-          <w:szCs w:val="36"/>
+          <w:sz w:val="38"/>
+          <w:szCs w:val="38"/>
           <w14:ligatures w14:val="none"/>
         </w:rPr>
       </w:pPr>
@@ -392,8 +392,8 @@
           <w:szCs w:val="28"/>
         </w:rPr>
         <w:drawing>
-          <wp:inline distT="0" distB="0" distL="0" distR="0" wp14:anchorId="23D8D848" wp14:editId="45BDB739">
-            <wp:extent cx="2020186" cy="1346790"/>
+          <wp:inline distT="0" distB="0" distL="0" distR="0" wp14:anchorId="23D8D848" wp14:editId="3DBB10EC">
+            <wp:extent cx="2158409" cy="1438939"/>
             <wp:effectExtent l="0" t="0" r="0" b="0"/>
             <wp:docPr id="537158555" name="Picture 2"/>
             <wp:cNvGraphicFramePr>
@@ -421,7 +421,7 @@
                   <pic:spPr>
                     <a:xfrm>
                       <a:off x="0" y="0"/>
-                      <a:ext cx="2045157" cy="1363437"/>
+                      <a:ext cx="2188244" cy="1458829"/>
                     </a:xfrm>
                     <a:prstGeom prst="rect">
                       <a:avLst/>

</xml_diff>

<commit_message>
add keywords section and improve sizing
</commit_message>
<xml_diff>
--- a/weather-forecast/notes/Project_report_draft.docx
+++ b/weather-forecast/notes/Project_report_draft.docx
@@ -512,13 +512,15 @@
       <w:pPr>
         <w:pStyle w:val="TOCHeading"/>
         <w:rPr>
-          <w:sz w:val="44"/>
+          <w:sz w:val="36"/>
+          <w:szCs w:val="36"/>
           <w:lang w:val="en-IN"/>
         </w:rPr>
       </w:pPr>
       <w:r>
         <w:rPr>
-          <w:sz w:val="44"/>
+          <w:sz w:val="36"/>
+          <w:szCs w:val="36"/>
           <w:lang w:val="en-IN"/>
         </w:rPr>
         <w:lastRenderedPageBreak/>
@@ -527,13 +529,6 @@
     </w:p>
     <w:p>
       <w:pPr>
-        <w:rPr>
-          <w:rFonts w:ascii="Palatino Linotype" w:hAnsi="Palatino Linotype"/>
-        </w:rPr>
-      </w:pPr>
-    </w:p>
-    <w:p>
-      <w:pPr>
         <w:spacing w:line="276" w:lineRule="auto"/>
         <w:rPr>
           <w:rFonts w:ascii="Palatino Linotype" w:hAnsi="Palatino Linotype"/>
@@ -851,8 +846,8 @@
           <w:rFonts w:ascii="Palatino Linotype" w:hAnsi="Palatino Linotype"/>
           <w:b/>
           <w:bCs/>
-          <w:sz w:val="28"/>
-          <w:szCs w:val="28"/>
+          <w:sz w:val="36"/>
+          <w:szCs w:val="36"/>
         </w:rPr>
       </w:pPr>
       <w:r>
@@ -860,9 +855,10 @@
           <w:rFonts w:ascii="Palatino Linotype" w:hAnsi="Palatino Linotype"/>
           <w:b/>
           <w:bCs/>
-          <w:sz w:val="28"/>
-          <w:szCs w:val="28"/>
-        </w:rPr>
+          <w:sz w:val="36"/>
+          <w:szCs w:val="36"/>
+        </w:rPr>
+        <w:lastRenderedPageBreak/>
         <w:t>ACKNOWLEDGEMENTS</w:t>
       </w:r>
     </w:p>
@@ -908,23 +904,310 @@
     </w:p>
     <w:p>
       <w:pPr>
-        <w:jc w:val="center"/>
         <w:rPr>
           <w:rFonts w:ascii="Palatino Linotype" w:hAnsi="Palatino Linotype"/>
           <w:b/>
           <w:bCs/>
         </w:rPr>
       </w:pPr>
-    </w:p>
-    <w:p>
-      <w:pPr>
-        <w:jc w:val="center"/>
+      <w:r>
         <w:rPr>
           <w:rFonts w:ascii="Palatino Linotype" w:hAnsi="Palatino Linotype"/>
           <w:b/>
           <w:bCs/>
         </w:rPr>
-      </w:pPr>
+        <w:br w:type="page"/>
+      </w:r>
+    </w:p>
+    <w:p>
+      <w:pPr>
+        <w:spacing w:line="360" w:lineRule="auto"/>
+        <w:jc w:val="center"/>
+        <w:rPr>
+          <w:rFonts w:ascii="Palatino Linotype" w:hAnsi="Palatino Linotype"/>
+          <w:b/>
+          <w:bCs/>
+          <w:sz w:val="36"/>
+          <w:szCs w:val="36"/>
+        </w:rPr>
+      </w:pPr>
+      <w:r>
+        <w:rPr>
+          <w:rFonts w:ascii="Palatino Linotype" w:hAnsi="Palatino Linotype"/>
+          <w:b/>
+          <w:bCs/>
+          <w:sz w:val="36"/>
+          <w:szCs w:val="36"/>
+        </w:rPr>
+        <w:lastRenderedPageBreak/>
+        <w:t>KEYWORDS</w:t>
+      </w:r>
+    </w:p>
+    <w:p>
+      <w:pPr>
+        <w:pStyle w:val="ListParagraph"/>
+        <w:numPr>
+          <w:ilvl w:val="0"/>
+          <w:numId w:val="13"/>
+        </w:numPr>
+        <w:rPr>
+          <w:rFonts w:ascii="Palatino Linotype" w:hAnsi="Palatino Linotype"/>
+          <w:sz w:val="24"/>
+          <w:szCs w:val="24"/>
+        </w:rPr>
+      </w:pPr>
+      <w:r>
+        <w:rPr>
+          <w:rFonts w:ascii="Palatino Linotype" w:hAnsi="Palatino Linotype"/>
+          <w:b/>
+          <w:bCs/>
+          <w:sz w:val="24"/>
+          <w:szCs w:val="24"/>
+        </w:rPr>
+        <w:t xml:space="preserve">AI – </w:t>
+      </w:r>
+      <w:r>
+        <w:rPr>
+          <w:rFonts w:ascii="Palatino Linotype" w:hAnsi="Palatino Linotype"/>
+          <w:sz w:val="24"/>
+          <w:szCs w:val="24"/>
+        </w:rPr>
+        <w:t>Artificial Intelligence</w:t>
+      </w:r>
+    </w:p>
+    <w:p>
+      <w:pPr>
+        <w:pStyle w:val="ListParagraph"/>
+        <w:numPr>
+          <w:ilvl w:val="0"/>
+          <w:numId w:val="13"/>
+        </w:numPr>
+        <w:rPr>
+          <w:rFonts w:ascii="Palatino Linotype" w:hAnsi="Palatino Linotype"/>
+          <w:b/>
+          <w:bCs/>
+          <w:sz w:val="24"/>
+          <w:szCs w:val="24"/>
+        </w:rPr>
+      </w:pPr>
+      <w:r>
+        <w:rPr>
+          <w:rFonts w:ascii="Palatino Linotype" w:hAnsi="Palatino Linotype"/>
+          <w:b/>
+          <w:bCs/>
+          <w:sz w:val="24"/>
+          <w:szCs w:val="24"/>
+        </w:rPr>
+        <w:t xml:space="preserve">ML </w:t>
+      </w:r>
+      <w:r>
+        <w:rPr>
+          <w:rFonts w:ascii="Palatino Linotype" w:hAnsi="Palatino Linotype"/>
+          <w:sz w:val="24"/>
+          <w:szCs w:val="24"/>
+        </w:rPr>
+        <w:t>– Machine Learning</w:t>
+      </w:r>
+    </w:p>
+    <w:p>
+      <w:pPr>
+        <w:pStyle w:val="ListParagraph"/>
+        <w:numPr>
+          <w:ilvl w:val="0"/>
+          <w:numId w:val="13"/>
+        </w:numPr>
+        <w:rPr>
+          <w:rFonts w:ascii="Palatino Linotype" w:hAnsi="Palatino Linotype"/>
+          <w:b/>
+          <w:bCs/>
+          <w:sz w:val="24"/>
+          <w:szCs w:val="24"/>
+        </w:rPr>
+      </w:pPr>
+      <w:r>
+        <w:rPr>
+          <w:rFonts w:ascii="Palatino Linotype" w:hAnsi="Palatino Linotype"/>
+          <w:b/>
+          <w:bCs/>
+          <w:sz w:val="24"/>
+          <w:szCs w:val="24"/>
+        </w:rPr>
+        <w:t xml:space="preserve">Model – </w:t>
+      </w:r>
+      <w:r>
+        <w:rPr>
+          <w:rFonts w:ascii="Palatino Linotype" w:hAnsi="Palatino Linotype"/>
+          <w:sz w:val="24"/>
+          <w:szCs w:val="24"/>
+        </w:rPr>
+        <w:t>Machine Learning model</w:t>
+      </w:r>
+    </w:p>
+    <w:p>
+      <w:pPr>
+        <w:pStyle w:val="ListParagraph"/>
+        <w:numPr>
+          <w:ilvl w:val="0"/>
+          <w:numId w:val="13"/>
+        </w:numPr>
+        <w:rPr>
+          <w:rFonts w:ascii="Palatino Linotype" w:hAnsi="Palatino Linotype"/>
+          <w:b/>
+          <w:bCs/>
+          <w:sz w:val="24"/>
+          <w:szCs w:val="24"/>
+        </w:rPr>
+      </w:pPr>
+      <w:r>
+        <w:rPr>
+          <w:rFonts w:ascii="Palatino Linotype" w:hAnsi="Palatino Linotype"/>
+          <w:b/>
+          <w:bCs/>
+          <w:sz w:val="24"/>
+          <w:szCs w:val="24"/>
+        </w:rPr>
+        <w:t xml:space="preserve">Features/Predictors – </w:t>
+      </w:r>
+      <w:r>
+        <w:rPr>
+          <w:rFonts w:ascii="Palatino Linotype" w:hAnsi="Palatino Linotype"/>
+          <w:sz w:val="24"/>
+          <w:szCs w:val="24"/>
+        </w:rPr>
+        <w:t>Input variables used for prediction or classification.</w:t>
+      </w:r>
+    </w:p>
+    <w:p>
+      <w:pPr>
+        <w:pStyle w:val="ListParagraph"/>
+        <w:numPr>
+          <w:ilvl w:val="0"/>
+          <w:numId w:val="13"/>
+        </w:numPr>
+        <w:rPr>
+          <w:rFonts w:ascii="Palatino Linotype" w:hAnsi="Palatino Linotype"/>
+          <w:b/>
+          <w:bCs/>
+          <w:sz w:val="24"/>
+          <w:szCs w:val="24"/>
+        </w:rPr>
+      </w:pPr>
+      <w:r>
+        <w:rPr>
+          <w:rFonts w:ascii="Palatino Linotype" w:hAnsi="Palatino Linotype"/>
+          <w:b/>
+          <w:bCs/>
+          <w:sz w:val="24"/>
+          <w:szCs w:val="24"/>
+        </w:rPr>
+        <w:t xml:space="preserve">Target/Label - </w:t>
+      </w:r>
+      <w:r>
+        <w:rPr>
+          <w:rFonts w:ascii="Palatino Linotype" w:hAnsi="Palatino Linotype"/>
+          <w:sz w:val="24"/>
+          <w:szCs w:val="24"/>
+        </w:rPr>
+        <w:t>Output variable that the model predicts or classifies.</w:t>
+      </w:r>
+    </w:p>
+    <w:p>
+      <w:pPr>
+        <w:pStyle w:val="ListParagraph"/>
+        <w:numPr>
+          <w:ilvl w:val="0"/>
+          <w:numId w:val="13"/>
+        </w:numPr>
+        <w:rPr>
+          <w:rFonts w:ascii="Palatino Linotype" w:hAnsi="Palatino Linotype"/>
+          <w:b/>
+          <w:bCs/>
+          <w:sz w:val="24"/>
+          <w:szCs w:val="24"/>
+        </w:rPr>
+      </w:pPr>
+      <w:r>
+        <w:rPr>
+          <w:rFonts w:ascii="Palatino Linotype" w:hAnsi="Palatino Linotype"/>
+          <w:b/>
+          <w:bCs/>
+          <w:sz w:val="24"/>
+          <w:szCs w:val="24"/>
+        </w:rPr>
+        <w:t xml:space="preserve">Dataset - </w:t>
+      </w:r>
+      <w:r>
+        <w:rPr>
+          <w:rFonts w:ascii="Palatino Linotype" w:hAnsi="Palatino Linotype"/>
+          <w:kern w:val="0"/>
+          <w:sz w:val="24"/>
+          <w:szCs w:val="24"/>
+          <w14:ligatures w14:val="none"/>
+        </w:rPr>
+        <w:t xml:space="preserve">A structured collection of data </w:t>
+      </w:r>
+      <w:r>
+        <w:rPr>
+          <w:rFonts w:ascii="Palatino Linotype" w:hAnsi="Palatino Linotype"/>
+          <w:kern w:val="0"/>
+          <w:sz w:val="24"/>
+          <w:szCs w:val="24"/>
+          <w14:ligatures w14:val="none"/>
+        </w:rPr>
+        <w:t xml:space="preserve">often </w:t>
+      </w:r>
+      <w:r>
+        <w:rPr>
+          <w:rFonts w:ascii="Palatino Linotype" w:hAnsi="Palatino Linotype"/>
+          <w:kern w:val="0"/>
+          <w:sz w:val="24"/>
+          <w:szCs w:val="24"/>
+          <w14:ligatures w14:val="none"/>
+        </w:rPr>
+        <w:t>organized into rows and columns, containing various types of information.</w:t>
+      </w:r>
+    </w:p>
+    <w:p>
+      <w:pPr>
+        <w:pStyle w:val="ListParagraph"/>
+        <w:numPr>
+          <w:ilvl w:val="0"/>
+          <w:numId w:val="13"/>
+        </w:numPr>
+        <w:rPr>
+          <w:rFonts w:ascii="Palatino Linotype" w:hAnsi="Palatino Linotype"/>
+          <w:b/>
+          <w:bCs/>
+          <w:sz w:val="24"/>
+          <w:szCs w:val="24"/>
+        </w:rPr>
+      </w:pPr>
+      <w:r>
+        <w:rPr>
+          <w:rFonts w:ascii="Palatino Linotype" w:hAnsi="Palatino Linotype"/>
+          <w:b/>
+          <w:bCs/>
+          <w:sz w:val="24"/>
+          <w:szCs w:val="24"/>
+        </w:rPr>
+        <w:t xml:space="preserve">Datapoint - </w:t>
+      </w:r>
+      <w:r>
+        <w:rPr>
+          <w:rFonts w:ascii="Palatino Linotype" w:hAnsi="Palatino Linotype"/>
+          <w:sz w:val="24"/>
+          <w:szCs w:val="24"/>
+        </w:rPr>
+        <w:t>A</w:t>
+      </w:r>
+      <w:r>
+        <w:rPr>
+          <w:rFonts w:ascii="Palatino Linotype" w:hAnsi="Palatino Linotype"/>
+          <w:sz w:val="24"/>
+          <w:szCs w:val="24"/>
+        </w:rPr>
+        <w:t xml:space="preserve"> single unit of data within a dataset, representing a distinct observation or measurement.</w:t>
+      </w:r>
     </w:p>
     <w:p>
       <w:pPr>
@@ -1148,8 +1431,8 @@
           <w:bCs/>
           <w:i/>
           <w:iCs/>
-          <w:sz w:val="28"/>
-          <w:szCs w:val="28"/>
+          <w:sz w:val="36"/>
+          <w:szCs w:val="36"/>
         </w:rPr>
       </w:pPr>
       <w:r>
@@ -1159,10 +1442,9 @@
           <w:bCs/>
           <w:i/>
           <w:iCs/>
-          <w:sz w:val="28"/>
-          <w:szCs w:val="28"/>
-        </w:rPr>
-        <w:lastRenderedPageBreak/>
+          <w:sz w:val="36"/>
+          <w:szCs w:val="36"/>
+        </w:rPr>
         <w:t>ABSTRACT</w:t>
       </w:r>
     </w:p>
@@ -1174,6 +1456,8 @@
           <w:rFonts w:ascii="Palatino Linotype" w:hAnsi="Palatino Linotype"/>
           <w:i/>
           <w:iCs/>
+          <w:sz w:val="24"/>
+          <w:szCs w:val="24"/>
         </w:rPr>
       </w:pPr>
       <w:r>
@@ -1181,6 +1465,8 @@
           <w:rFonts w:ascii="Palatino Linotype" w:hAnsi="Palatino Linotype"/>
           <w:i/>
           <w:iCs/>
+          <w:sz w:val="24"/>
+          <w:szCs w:val="24"/>
         </w:rPr>
         <w:t>THE PRIMARY GOAL OF THIS PROJECT IS TO SET UP A WEATHER PREDICTION ALGORITHM USING MACHINE LEARNING TECHNIQUES, AIMING TO IMPROVE ITS EFFICIENCY AND PRECISION. BY LEVERAGING THE PROVIDED DATA, THE OBJECTIVE IS TO GAIN FURTHER UNDERSTANDING OF MACHINE LEARNING AND ITS APPLICATION IN WEATHER PREDICTION, ULTIMATELY ENHANCING THE MODEL'S ACCURACY TO PRODUCE MORE PRECISE FORECASTS AS THE CONCLUSIVE OUTPUT.</w:t>
       </w:r>
@@ -1588,6 +1874,7 @@
       </w:sdtPr>
       <w:sdtEndPr>
         <w:rPr>
+          <w:rFonts w:ascii="Palatino Linotype" w:hAnsi="Palatino Linotype"/>
           <w:bCs/>
           <w:noProof/>
         </w:rPr>
@@ -1631,7 +1918,7 @@
             </w:rPr>
             <w:fldChar w:fldCharType="separate"/>
           </w:r>
-          <w:hyperlink w:anchor="_Toc160237776" w:history="1">
+          <w:hyperlink w:anchor="_Toc160283119" w:history="1">
             <w:r>
               <w:rPr>
                 <w:rStyle w:val="Hyperlink"/>
@@ -1662,85 +1949,7 @@
                 <w:noProof/>
                 <w:webHidden/>
               </w:rPr>
-              <w:instrText xml:space="preserve"> PAGEREF _Toc160237776 \h </w:instrText>
-            </w:r>
-            <w:r>
-              <w:rPr>
-                <w:rFonts w:ascii="Palatino Linotype" w:hAnsi="Palatino Linotype"/>
-                <w:noProof/>
-                <w:webHidden/>
-              </w:rPr>
-            </w:r>
-            <w:r>
-              <w:rPr>
-                <w:rFonts w:ascii="Palatino Linotype" w:hAnsi="Palatino Linotype"/>
-                <w:noProof/>
-                <w:webHidden/>
-              </w:rPr>
-              <w:fldChar w:fldCharType="separate"/>
-            </w:r>
-            <w:r>
-              <w:rPr>
-                <w:rFonts w:ascii="Palatino Linotype" w:hAnsi="Palatino Linotype"/>
-                <w:noProof/>
-                <w:webHidden/>
-              </w:rPr>
-              <w:t>6</w:t>
-            </w:r>
-            <w:r>
-              <w:rPr>
-                <w:rFonts w:ascii="Palatino Linotype" w:hAnsi="Palatino Linotype"/>
-                <w:noProof/>
-                <w:webHidden/>
-              </w:rPr>
-              <w:fldChar w:fldCharType="end"/>
-            </w:r>
-          </w:hyperlink>
-        </w:p>
-        <w:p>
-          <w:pPr>
-            <w:pStyle w:val="TOC2"/>
-            <w:tabs>
-              <w:tab w:val="right" w:leader="dot" w:pos="9016"/>
-            </w:tabs>
-            <w:rPr>
-              <w:rFonts w:ascii="Palatino Linotype" w:eastAsiaTheme="minorEastAsia" w:hAnsi="Palatino Linotype"/>
-              <w:noProof/>
-              <w:lang w:val="en-ID" w:eastAsia="en-ID" w:bidi="ml-IN"/>
-            </w:rPr>
-          </w:pPr>
-          <w:hyperlink w:anchor="_Toc160237777" w:history="1">
-            <w:r>
-              <w:rPr>
-                <w:rStyle w:val="Hyperlink"/>
-                <w:rFonts w:ascii="Palatino Linotype" w:hAnsi="Palatino Linotype"/>
-                <w:noProof/>
-              </w:rPr>
-              <w:t>The Classifications of Machine Learning</w:t>
-            </w:r>
-            <w:r>
-              <w:rPr>
-                <w:rFonts w:ascii="Palatino Linotype" w:hAnsi="Palatino Linotype"/>
-                <w:noProof/>
-                <w:webHidden/>
-              </w:rPr>
-              <w:tab/>
-            </w:r>
-            <w:r>
-              <w:rPr>
-                <w:rFonts w:ascii="Palatino Linotype" w:hAnsi="Palatino Linotype"/>
-                <w:noProof/>
-                <w:webHidden/>
-              </w:rPr>
-              <w:fldChar w:fldCharType="begin"/>
-            </w:r>
-            <w:r>
-              <w:rPr>
-                <w:rFonts w:ascii="Palatino Linotype" w:hAnsi="Palatino Linotype"/>
-                <w:noProof/>
-                <w:webHidden/>
-              </w:rPr>
-              <w:instrText xml:space="preserve"> PAGEREF _Toc160237777 \h </w:instrText>
+              <w:instrText xml:space="preserve"> PAGEREF _Toc160283119 \h </w:instrText>
             </w:r>
             <w:r>
               <w:rPr>
@@ -1787,14 +1996,14 @@
               <w:lang w:val="en-ID" w:eastAsia="en-ID" w:bidi="ml-IN"/>
             </w:rPr>
           </w:pPr>
-          <w:hyperlink w:anchor="_Toc160237778" w:history="1">
+          <w:hyperlink w:anchor="_Toc160283120" w:history="1">
             <w:r>
               <w:rPr>
                 <w:rStyle w:val="Hyperlink"/>
                 <w:rFonts w:ascii="Palatino Linotype" w:hAnsi="Palatino Linotype"/>
                 <w:noProof/>
               </w:rPr>
-              <w:t>Applications Of Machine Learning</w:t>
+              <w:t>The Classifications of Machine Learning</w:t>
             </w:r>
             <w:r>
               <w:rPr>
@@ -1818,7 +2027,7 @@
                 <w:noProof/>
                 <w:webHidden/>
               </w:rPr>
-              <w:instrText xml:space="preserve"> PAGEREF _Toc160237778 \h </w:instrText>
+              <w:instrText xml:space="preserve"> PAGEREF _Toc160283120 \h </w:instrText>
             </w:r>
             <w:r>
               <w:rPr>
@@ -1855,6 +2064,84 @@
         </w:p>
         <w:p>
           <w:pPr>
+            <w:pStyle w:val="TOC2"/>
+            <w:tabs>
+              <w:tab w:val="right" w:leader="dot" w:pos="9016"/>
+            </w:tabs>
+            <w:rPr>
+              <w:rFonts w:ascii="Palatino Linotype" w:eastAsiaTheme="minorEastAsia" w:hAnsi="Palatino Linotype"/>
+              <w:noProof/>
+              <w:lang w:val="en-ID" w:eastAsia="en-ID" w:bidi="ml-IN"/>
+            </w:rPr>
+          </w:pPr>
+          <w:hyperlink w:anchor="_Toc160283121" w:history="1">
+            <w:r>
+              <w:rPr>
+                <w:rStyle w:val="Hyperlink"/>
+                <w:rFonts w:ascii="Palatino Linotype" w:hAnsi="Palatino Linotype"/>
+                <w:noProof/>
+              </w:rPr>
+              <w:t>Applications of Machine Learning</w:t>
+            </w:r>
+            <w:r>
+              <w:rPr>
+                <w:rFonts w:ascii="Palatino Linotype" w:hAnsi="Palatino Linotype"/>
+                <w:noProof/>
+                <w:webHidden/>
+              </w:rPr>
+              <w:tab/>
+            </w:r>
+            <w:r>
+              <w:rPr>
+                <w:rFonts w:ascii="Palatino Linotype" w:hAnsi="Palatino Linotype"/>
+                <w:noProof/>
+                <w:webHidden/>
+              </w:rPr>
+              <w:fldChar w:fldCharType="begin"/>
+            </w:r>
+            <w:r>
+              <w:rPr>
+                <w:rFonts w:ascii="Palatino Linotype" w:hAnsi="Palatino Linotype"/>
+                <w:noProof/>
+                <w:webHidden/>
+              </w:rPr>
+              <w:instrText xml:space="preserve"> PAGEREF _Toc160283121 \h </w:instrText>
+            </w:r>
+            <w:r>
+              <w:rPr>
+                <w:rFonts w:ascii="Palatino Linotype" w:hAnsi="Palatino Linotype"/>
+                <w:noProof/>
+                <w:webHidden/>
+              </w:rPr>
+            </w:r>
+            <w:r>
+              <w:rPr>
+                <w:rFonts w:ascii="Palatino Linotype" w:hAnsi="Palatino Linotype"/>
+                <w:noProof/>
+                <w:webHidden/>
+              </w:rPr>
+              <w:fldChar w:fldCharType="separate"/>
+            </w:r>
+            <w:r>
+              <w:rPr>
+                <w:rFonts w:ascii="Palatino Linotype" w:hAnsi="Palatino Linotype"/>
+                <w:noProof/>
+                <w:webHidden/>
+              </w:rPr>
+              <w:t>9</w:t>
+            </w:r>
+            <w:r>
+              <w:rPr>
+                <w:rFonts w:ascii="Palatino Linotype" w:hAnsi="Palatino Linotype"/>
+                <w:noProof/>
+                <w:webHidden/>
+              </w:rPr>
+              <w:fldChar w:fldCharType="end"/>
+            </w:r>
+          </w:hyperlink>
+        </w:p>
+        <w:p>
+          <w:pPr>
             <w:pStyle w:val="TOC1"/>
             <w:tabs>
               <w:tab w:val="right" w:leader="dot" w:pos="9016"/>
@@ -1865,7 +2152,7 @@
               <w:lang w:val="en-ID" w:eastAsia="en-ID" w:bidi="ml-IN"/>
             </w:rPr>
           </w:pPr>
-          <w:hyperlink w:anchor="_Toc160237779" w:history="1">
+          <w:hyperlink w:anchor="_Toc160283122" w:history="1">
             <w:r>
               <w:rPr>
                 <w:rStyle w:val="Hyperlink"/>
@@ -1896,163 +2183,7 @@
                 <w:noProof/>
                 <w:webHidden/>
               </w:rPr>
-              <w:instrText xml:space="preserve"> PAGEREF _Toc160237779 \h </w:instrText>
-            </w:r>
-            <w:r>
-              <w:rPr>
-                <w:rFonts w:ascii="Palatino Linotype" w:hAnsi="Palatino Linotype"/>
-                <w:noProof/>
-                <w:webHidden/>
-              </w:rPr>
-            </w:r>
-            <w:r>
-              <w:rPr>
-                <w:rFonts w:ascii="Palatino Linotype" w:hAnsi="Palatino Linotype"/>
-                <w:noProof/>
-                <w:webHidden/>
-              </w:rPr>
-              <w:fldChar w:fldCharType="separate"/>
-            </w:r>
-            <w:r>
-              <w:rPr>
-                <w:rFonts w:ascii="Palatino Linotype" w:hAnsi="Palatino Linotype"/>
-                <w:noProof/>
-                <w:webHidden/>
-              </w:rPr>
-              <w:t>11</w:t>
-            </w:r>
-            <w:r>
-              <w:rPr>
-                <w:rFonts w:ascii="Palatino Linotype" w:hAnsi="Palatino Linotype"/>
-                <w:noProof/>
-                <w:webHidden/>
-              </w:rPr>
-              <w:fldChar w:fldCharType="end"/>
-            </w:r>
-          </w:hyperlink>
-        </w:p>
-        <w:p>
-          <w:pPr>
-            <w:pStyle w:val="TOC2"/>
-            <w:tabs>
-              <w:tab w:val="right" w:leader="dot" w:pos="9016"/>
-            </w:tabs>
-            <w:rPr>
-              <w:rFonts w:ascii="Palatino Linotype" w:eastAsiaTheme="minorEastAsia" w:hAnsi="Palatino Linotype"/>
-              <w:noProof/>
-              <w:lang w:val="en-ID" w:eastAsia="en-ID" w:bidi="ml-IN"/>
-            </w:rPr>
-          </w:pPr>
-          <w:hyperlink w:anchor="_Toc160237780" w:history="1">
-            <w:r>
-              <w:rPr>
-                <w:rStyle w:val="Hyperlink"/>
-                <w:rFonts w:ascii="Palatino Linotype" w:hAnsi="Palatino Linotype"/>
-                <w:noProof/>
-              </w:rPr>
-              <w:t>Regression Models</w:t>
-            </w:r>
-            <w:r>
-              <w:rPr>
-                <w:rFonts w:ascii="Palatino Linotype" w:hAnsi="Palatino Linotype"/>
-                <w:noProof/>
-                <w:webHidden/>
-              </w:rPr>
-              <w:tab/>
-            </w:r>
-            <w:r>
-              <w:rPr>
-                <w:rFonts w:ascii="Palatino Linotype" w:hAnsi="Palatino Linotype"/>
-                <w:noProof/>
-                <w:webHidden/>
-              </w:rPr>
-              <w:fldChar w:fldCharType="begin"/>
-            </w:r>
-            <w:r>
-              <w:rPr>
-                <w:rFonts w:ascii="Palatino Linotype" w:hAnsi="Palatino Linotype"/>
-                <w:noProof/>
-                <w:webHidden/>
-              </w:rPr>
-              <w:instrText xml:space="preserve"> PAGEREF _Toc160237780 \h </w:instrText>
-            </w:r>
-            <w:r>
-              <w:rPr>
-                <w:rFonts w:ascii="Palatino Linotype" w:hAnsi="Palatino Linotype"/>
-                <w:noProof/>
-                <w:webHidden/>
-              </w:rPr>
-            </w:r>
-            <w:r>
-              <w:rPr>
-                <w:rFonts w:ascii="Palatino Linotype" w:hAnsi="Palatino Linotype"/>
-                <w:noProof/>
-                <w:webHidden/>
-              </w:rPr>
-              <w:fldChar w:fldCharType="separate"/>
-            </w:r>
-            <w:r>
-              <w:rPr>
-                <w:rFonts w:ascii="Palatino Linotype" w:hAnsi="Palatino Linotype"/>
-                <w:noProof/>
-                <w:webHidden/>
-              </w:rPr>
-              <w:t>11</w:t>
-            </w:r>
-            <w:r>
-              <w:rPr>
-                <w:rFonts w:ascii="Palatino Linotype" w:hAnsi="Palatino Linotype"/>
-                <w:noProof/>
-                <w:webHidden/>
-              </w:rPr>
-              <w:fldChar w:fldCharType="end"/>
-            </w:r>
-          </w:hyperlink>
-        </w:p>
-        <w:p>
-          <w:pPr>
-            <w:pStyle w:val="TOC2"/>
-            <w:tabs>
-              <w:tab w:val="right" w:leader="dot" w:pos="9016"/>
-            </w:tabs>
-            <w:rPr>
-              <w:rFonts w:ascii="Palatino Linotype" w:eastAsiaTheme="minorEastAsia" w:hAnsi="Palatino Linotype"/>
-              <w:noProof/>
-              <w:lang w:val="en-ID" w:eastAsia="en-ID" w:bidi="ml-IN"/>
-            </w:rPr>
-          </w:pPr>
-          <w:hyperlink w:anchor="_Toc160237781" w:history="1">
-            <w:r>
-              <w:rPr>
-                <w:rStyle w:val="Hyperlink"/>
-                <w:rFonts w:ascii="Palatino Linotype" w:hAnsi="Palatino Linotype"/>
-                <w:noProof/>
-              </w:rPr>
-              <w:t>Linear Regression Model</w:t>
-            </w:r>
-            <w:r>
-              <w:rPr>
-                <w:rFonts w:ascii="Palatino Linotype" w:hAnsi="Palatino Linotype"/>
-                <w:noProof/>
-                <w:webHidden/>
-              </w:rPr>
-              <w:tab/>
-            </w:r>
-            <w:r>
-              <w:rPr>
-                <w:rFonts w:ascii="Palatino Linotype" w:hAnsi="Palatino Linotype"/>
-                <w:noProof/>
-                <w:webHidden/>
-              </w:rPr>
-              <w:fldChar w:fldCharType="begin"/>
-            </w:r>
-            <w:r>
-              <w:rPr>
-                <w:rFonts w:ascii="Palatino Linotype" w:hAnsi="Palatino Linotype"/>
-                <w:noProof/>
-                <w:webHidden/>
-              </w:rPr>
-              <w:instrText xml:space="preserve"> PAGEREF _Toc160237781 \h </w:instrText>
+              <w:instrText xml:space="preserve"> PAGEREF _Toc160283122 \h </w:instrText>
             </w:r>
             <w:r>
               <w:rPr>
@@ -2099,14 +2230,14 @@
               <w:lang w:val="en-ID" w:eastAsia="en-ID" w:bidi="ml-IN"/>
             </w:rPr>
           </w:pPr>
-          <w:hyperlink w:anchor="_Toc160237782" w:history="1">
+          <w:hyperlink w:anchor="_Toc160283123" w:history="1">
             <w:r>
               <w:rPr>
                 <w:rStyle w:val="Hyperlink"/>
                 <w:rFonts w:ascii="Palatino Linotype" w:hAnsi="Palatino Linotype"/>
                 <w:noProof/>
               </w:rPr>
-              <w:t>Ridge Regression Model</w:t>
+              <w:t>Regression Models</w:t>
             </w:r>
             <w:r>
               <w:rPr>
@@ -2130,7 +2261,7 @@
                 <w:noProof/>
                 <w:webHidden/>
               </w:rPr>
-              <w:instrText xml:space="preserve"> PAGEREF _Toc160237782 \h </w:instrText>
+              <w:instrText xml:space="preserve"> PAGEREF _Toc160283123 \h </w:instrText>
             </w:r>
             <w:r>
               <w:rPr>
@@ -2177,14 +2308,14 @@
               <w:lang w:val="en-ID" w:eastAsia="en-ID" w:bidi="ml-IN"/>
             </w:rPr>
           </w:pPr>
-          <w:hyperlink w:anchor="_Toc160237783" w:history="1">
+          <w:hyperlink w:anchor="_Toc160283124" w:history="1">
             <w:r>
               <w:rPr>
                 <w:rStyle w:val="Hyperlink"/>
                 <w:rFonts w:ascii="Palatino Linotype" w:hAnsi="Palatino Linotype"/>
                 <w:noProof/>
               </w:rPr>
-              <w:t>Rolling Averages Computation</w:t>
+              <w:t>Linear Regression Model</w:t>
             </w:r>
             <w:r>
               <w:rPr>
@@ -2208,7 +2339,7 @@
                 <w:noProof/>
                 <w:webHidden/>
               </w:rPr>
-              <w:instrText xml:space="preserve"> PAGEREF _Toc160237783 \h </w:instrText>
+              <w:instrText xml:space="preserve"> PAGEREF _Toc160283124 \h </w:instrText>
             </w:r>
             <w:r>
               <w:rPr>
@@ -2255,7 +2386,163 @@
               <w:lang w:val="en-ID" w:eastAsia="en-ID" w:bidi="ml-IN"/>
             </w:rPr>
           </w:pPr>
-          <w:hyperlink w:anchor="_Toc160237784" w:history="1">
+          <w:hyperlink w:anchor="_Toc160283125" w:history="1">
+            <w:r>
+              <w:rPr>
+                <w:rStyle w:val="Hyperlink"/>
+                <w:rFonts w:ascii="Palatino Linotype" w:hAnsi="Palatino Linotype"/>
+                <w:noProof/>
+              </w:rPr>
+              <w:t>Ridge Regression Model</w:t>
+            </w:r>
+            <w:r>
+              <w:rPr>
+                <w:rFonts w:ascii="Palatino Linotype" w:hAnsi="Palatino Linotype"/>
+                <w:noProof/>
+                <w:webHidden/>
+              </w:rPr>
+              <w:tab/>
+            </w:r>
+            <w:r>
+              <w:rPr>
+                <w:rFonts w:ascii="Palatino Linotype" w:hAnsi="Palatino Linotype"/>
+                <w:noProof/>
+                <w:webHidden/>
+              </w:rPr>
+              <w:fldChar w:fldCharType="begin"/>
+            </w:r>
+            <w:r>
+              <w:rPr>
+                <w:rFonts w:ascii="Palatino Linotype" w:hAnsi="Palatino Linotype"/>
+                <w:noProof/>
+                <w:webHidden/>
+              </w:rPr>
+              <w:instrText xml:space="preserve"> PAGEREF _Toc160283125 \h </w:instrText>
+            </w:r>
+            <w:r>
+              <w:rPr>
+                <w:rFonts w:ascii="Palatino Linotype" w:hAnsi="Palatino Linotype"/>
+                <w:noProof/>
+                <w:webHidden/>
+              </w:rPr>
+            </w:r>
+            <w:r>
+              <w:rPr>
+                <w:rFonts w:ascii="Palatino Linotype" w:hAnsi="Palatino Linotype"/>
+                <w:noProof/>
+                <w:webHidden/>
+              </w:rPr>
+              <w:fldChar w:fldCharType="separate"/>
+            </w:r>
+            <w:r>
+              <w:rPr>
+                <w:rFonts w:ascii="Palatino Linotype" w:hAnsi="Palatino Linotype"/>
+                <w:noProof/>
+                <w:webHidden/>
+              </w:rPr>
+              <w:t>13</w:t>
+            </w:r>
+            <w:r>
+              <w:rPr>
+                <w:rFonts w:ascii="Palatino Linotype" w:hAnsi="Palatino Linotype"/>
+                <w:noProof/>
+                <w:webHidden/>
+              </w:rPr>
+              <w:fldChar w:fldCharType="end"/>
+            </w:r>
+          </w:hyperlink>
+        </w:p>
+        <w:p>
+          <w:pPr>
+            <w:pStyle w:val="TOC2"/>
+            <w:tabs>
+              <w:tab w:val="right" w:leader="dot" w:pos="9016"/>
+            </w:tabs>
+            <w:rPr>
+              <w:rFonts w:ascii="Palatino Linotype" w:eastAsiaTheme="minorEastAsia" w:hAnsi="Palatino Linotype"/>
+              <w:noProof/>
+              <w:lang w:val="en-ID" w:eastAsia="en-ID" w:bidi="ml-IN"/>
+            </w:rPr>
+          </w:pPr>
+          <w:hyperlink w:anchor="_Toc160283126" w:history="1">
+            <w:r>
+              <w:rPr>
+                <w:rStyle w:val="Hyperlink"/>
+                <w:rFonts w:ascii="Palatino Linotype" w:hAnsi="Palatino Linotype"/>
+                <w:noProof/>
+              </w:rPr>
+              <w:t>Rolling Averages Computation</w:t>
+            </w:r>
+            <w:r>
+              <w:rPr>
+                <w:rFonts w:ascii="Palatino Linotype" w:hAnsi="Palatino Linotype"/>
+                <w:noProof/>
+                <w:webHidden/>
+              </w:rPr>
+              <w:tab/>
+            </w:r>
+            <w:r>
+              <w:rPr>
+                <w:rFonts w:ascii="Palatino Linotype" w:hAnsi="Palatino Linotype"/>
+                <w:noProof/>
+                <w:webHidden/>
+              </w:rPr>
+              <w:fldChar w:fldCharType="begin"/>
+            </w:r>
+            <w:r>
+              <w:rPr>
+                <w:rFonts w:ascii="Palatino Linotype" w:hAnsi="Palatino Linotype"/>
+                <w:noProof/>
+                <w:webHidden/>
+              </w:rPr>
+              <w:instrText xml:space="preserve"> PAGEREF _Toc160283126 \h </w:instrText>
+            </w:r>
+            <w:r>
+              <w:rPr>
+                <w:rFonts w:ascii="Palatino Linotype" w:hAnsi="Palatino Linotype"/>
+                <w:noProof/>
+                <w:webHidden/>
+              </w:rPr>
+            </w:r>
+            <w:r>
+              <w:rPr>
+                <w:rFonts w:ascii="Palatino Linotype" w:hAnsi="Palatino Linotype"/>
+                <w:noProof/>
+                <w:webHidden/>
+              </w:rPr>
+              <w:fldChar w:fldCharType="separate"/>
+            </w:r>
+            <w:r>
+              <w:rPr>
+                <w:rFonts w:ascii="Palatino Linotype" w:hAnsi="Palatino Linotype"/>
+                <w:noProof/>
+                <w:webHidden/>
+              </w:rPr>
+              <w:t>14</w:t>
+            </w:r>
+            <w:r>
+              <w:rPr>
+                <w:rFonts w:ascii="Palatino Linotype" w:hAnsi="Palatino Linotype"/>
+                <w:noProof/>
+                <w:webHidden/>
+              </w:rPr>
+              <w:fldChar w:fldCharType="end"/>
+            </w:r>
+          </w:hyperlink>
+        </w:p>
+        <w:p>
+          <w:pPr>
+            <w:pStyle w:val="TOC2"/>
+            <w:tabs>
+              <w:tab w:val="right" w:leader="dot" w:pos="9016"/>
+            </w:tabs>
+            <w:rPr>
+              <w:rFonts w:ascii="Palatino Linotype" w:eastAsiaTheme="minorEastAsia" w:hAnsi="Palatino Linotype"/>
+              <w:noProof/>
+              <w:lang w:val="en-ID" w:eastAsia="en-ID" w:bidi="ml-IN"/>
+            </w:rPr>
+          </w:pPr>
+          <w:hyperlink w:anchor="_Toc160283127" w:history="1">
             <w:r>
               <w:rPr>
                 <w:rStyle w:val="Hyperlink"/>
@@ -2286,85 +2573,7 @@
                 <w:noProof/>
                 <w:webHidden/>
               </w:rPr>
-              <w:instrText xml:space="preserve"> PAGEREF _Toc160237784 \h </w:instrText>
-            </w:r>
-            <w:r>
-              <w:rPr>
-                <w:rFonts w:ascii="Palatino Linotype" w:hAnsi="Palatino Linotype"/>
-                <w:noProof/>
-                <w:webHidden/>
-              </w:rPr>
-            </w:r>
-            <w:r>
-              <w:rPr>
-                <w:rFonts w:ascii="Palatino Linotype" w:hAnsi="Palatino Linotype"/>
-                <w:noProof/>
-                <w:webHidden/>
-              </w:rPr>
-              <w:fldChar w:fldCharType="separate"/>
-            </w:r>
-            <w:r>
-              <w:rPr>
-                <w:rFonts w:ascii="Palatino Linotype" w:hAnsi="Palatino Linotype"/>
-                <w:noProof/>
-                <w:webHidden/>
-              </w:rPr>
-              <w:t>16</w:t>
-            </w:r>
-            <w:r>
-              <w:rPr>
-                <w:rFonts w:ascii="Palatino Linotype" w:hAnsi="Palatino Linotype"/>
-                <w:noProof/>
-                <w:webHidden/>
-              </w:rPr>
-              <w:fldChar w:fldCharType="end"/>
-            </w:r>
-          </w:hyperlink>
-        </w:p>
-        <w:p>
-          <w:pPr>
-            <w:pStyle w:val="TOC1"/>
-            <w:tabs>
-              <w:tab w:val="right" w:leader="dot" w:pos="9016"/>
-            </w:tabs>
-            <w:rPr>
-              <w:rFonts w:ascii="Palatino Linotype" w:eastAsiaTheme="minorEastAsia" w:hAnsi="Palatino Linotype"/>
-              <w:noProof/>
-              <w:lang w:val="en-ID" w:eastAsia="en-ID" w:bidi="ml-IN"/>
-            </w:rPr>
-          </w:pPr>
-          <w:hyperlink w:anchor="_Toc160237785" w:history="1">
-            <w:r>
-              <w:rPr>
-                <w:rStyle w:val="Hyperlink"/>
-                <w:rFonts w:ascii="Palatino Linotype" w:hAnsi="Palatino Linotype"/>
-                <w:noProof/>
-              </w:rPr>
-              <w:t>Data Processing and Code Implementation</w:t>
-            </w:r>
-            <w:r>
-              <w:rPr>
-                <w:rFonts w:ascii="Palatino Linotype" w:hAnsi="Palatino Linotype"/>
-                <w:noProof/>
-                <w:webHidden/>
-              </w:rPr>
-              <w:tab/>
-            </w:r>
-            <w:r>
-              <w:rPr>
-                <w:rFonts w:ascii="Palatino Linotype" w:hAnsi="Palatino Linotype"/>
-                <w:noProof/>
-                <w:webHidden/>
-              </w:rPr>
-              <w:fldChar w:fldCharType="begin"/>
-            </w:r>
-            <w:r>
-              <w:rPr>
-                <w:rFonts w:ascii="Palatino Linotype" w:hAnsi="Palatino Linotype"/>
-                <w:noProof/>
-                <w:webHidden/>
-              </w:rPr>
-              <w:instrText xml:space="preserve"> PAGEREF _Toc160237785 \h </w:instrText>
+              <w:instrText xml:space="preserve"> PAGEREF _Toc160283127 \h </w:instrText>
             </w:r>
             <w:r>
               <w:rPr>
@@ -2401,6 +2610,84 @@
         </w:p>
         <w:p>
           <w:pPr>
+            <w:pStyle w:val="TOC1"/>
+            <w:tabs>
+              <w:tab w:val="right" w:leader="dot" w:pos="9016"/>
+            </w:tabs>
+            <w:rPr>
+              <w:rFonts w:ascii="Palatino Linotype" w:eastAsiaTheme="minorEastAsia" w:hAnsi="Palatino Linotype"/>
+              <w:noProof/>
+              <w:lang w:val="en-ID" w:eastAsia="en-ID" w:bidi="ml-IN"/>
+            </w:rPr>
+          </w:pPr>
+          <w:hyperlink w:anchor="_Toc160283128" w:history="1">
+            <w:r>
+              <w:rPr>
+                <w:rStyle w:val="Hyperlink"/>
+                <w:rFonts w:ascii="Palatino Linotype" w:hAnsi="Palatino Linotype"/>
+                <w:noProof/>
+              </w:rPr>
+              <w:t>Data Processing and Model Development</w:t>
+            </w:r>
+            <w:r>
+              <w:rPr>
+                <w:rFonts w:ascii="Palatino Linotype" w:hAnsi="Palatino Linotype"/>
+                <w:noProof/>
+                <w:webHidden/>
+              </w:rPr>
+              <w:tab/>
+            </w:r>
+            <w:r>
+              <w:rPr>
+                <w:rFonts w:ascii="Palatino Linotype" w:hAnsi="Palatino Linotype"/>
+                <w:noProof/>
+                <w:webHidden/>
+              </w:rPr>
+              <w:fldChar w:fldCharType="begin"/>
+            </w:r>
+            <w:r>
+              <w:rPr>
+                <w:rFonts w:ascii="Palatino Linotype" w:hAnsi="Palatino Linotype"/>
+                <w:noProof/>
+                <w:webHidden/>
+              </w:rPr>
+              <w:instrText xml:space="preserve"> PAGEREF _Toc160283128 \h </w:instrText>
+            </w:r>
+            <w:r>
+              <w:rPr>
+                <w:rFonts w:ascii="Palatino Linotype" w:hAnsi="Palatino Linotype"/>
+                <w:noProof/>
+                <w:webHidden/>
+              </w:rPr>
+            </w:r>
+            <w:r>
+              <w:rPr>
+                <w:rFonts w:ascii="Palatino Linotype" w:hAnsi="Palatino Linotype"/>
+                <w:noProof/>
+                <w:webHidden/>
+              </w:rPr>
+              <w:fldChar w:fldCharType="separate"/>
+            </w:r>
+            <w:r>
+              <w:rPr>
+                <w:rFonts w:ascii="Palatino Linotype" w:hAnsi="Palatino Linotype"/>
+                <w:noProof/>
+                <w:webHidden/>
+              </w:rPr>
+              <w:t>18</w:t>
+            </w:r>
+            <w:r>
+              <w:rPr>
+                <w:rFonts w:ascii="Palatino Linotype" w:hAnsi="Palatino Linotype"/>
+                <w:noProof/>
+                <w:webHidden/>
+              </w:rPr>
+              <w:fldChar w:fldCharType="end"/>
+            </w:r>
+          </w:hyperlink>
+        </w:p>
+        <w:p>
+          <w:pPr>
             <w:pStyle w:val="TOC2"/>
             <w:tabs>
               <w:tab w:val="right" w:leader="dot" w:pos="9016"/>
@@ -2411,7 +2698,7 @@
               <w:lang w:val="en-ID" w:eastAsia="en-ID" w:bidi="ml-IN"/>
             </w:rPr>
           </w:pPr>
-          <w:hyperlink w:anchor="_Toc160237786" w:history="1">
+          <w:hyperlink w:anchor="_Toc160283129" w:history="1">
             <w:r>
               <w:rPr>
                 <w:rStyle w:val="Hyperlink"/>
@@ -2443,7 +2730,7 @@
                 <w:noProof/>
                 <w:webHidden/>
               </w:rPr>
-              <w:instrText xml:space="preserve"> PAGEREF _Toc160237786 \h </w:instrText>
+              <w:instrText xml:space="preserve"> PAGEREF _Toc160283129 \h </w:instrText>
             </w:r>
             <w:r>
               <w:rPr>
@@ -2466,7 +2753,7 @@
                 <w:noProof/>
                 <w:webHidden/>
               </w:rPr>
-              <w:t>17</w:t>
+              <w:t>18</w:t>
             </w:r>
             <w:r>
               <w:rPr>
@@ -2490,7 +2777,7 @@
               <w:lang w:val="en-ID" w:eastAsia="en-ID" w:bidi="ml-IN"/>
             </w:rPr>
           </w:pPr>
-          <w:hyperlink w:anchor="_Toc160237787" w:history="1">
+          <w:hyperlink w:anchor="_Toc160283130" w:history="1">
             <w:r>
               <w:rPr>
                 <w:rStyle w:val="Hyperlink"/>
@@ -2522,7 +2809,7 @@
                 <w:noProof/>
                 <w:webHidden/>
               </w:rPr>
-              <w:instrText xml:space="preserve"> PAGEREF _Toc160237787 \h </w:instrText>
+              <w:instrText xml:space="preserve"> PAGEREF _Toc160283130 \h </w:instrText>
             </w:r>
             <w:r>
               <w:rPr>
@@ -2545,7 +2832,7 @@
                 <w:noProof/>
                 <w:webHidden/>
               </w:rPr>
-              <w:t>17</w:t>
+              <w:t>18</w:t>
             </w:r>
             <w:r>
               <w:rPr>
@@ -2569,7 +2856,7 @@
               <w:lang w:val="en-ID" w:eastAsia="en-ID" w:bidi="ml-IN"/>
             </w:rPr>
           </w:pPr>
-          <w:hyperlink w:anchor="_Toc160237788" w:history="1">
+          <w:hyperlink w:anchor="_Toc160283131" w:history="1">
             <w:r>
               <w:rPr>
                 <w:rStyle w:val="Hyperlink"/>
@@ -2600,7 +2887,7 @@
                 <w:noProof/>
                 <w:webHidden/>
               </w:rPr>
-              <w:instrText xml:space="preserve"> PAGEREF _Toc160237788 \h </w:instrText>
+              <w:instrText xml:space="preserve"> PAGEREF _Toc160283131 \h </w:instrText>
             </w:r>
             <w:r>
               <w:rPr>
@@ -2623,7 +2910,7 @@
                 <w:noProof/>
                 <w:webHidden/>
               </w:rPr>
-              <w:t>17</w:t>
+              <w:t>18</w:t>
             </w:r>
             <w:r>
               <w:rPr>
@@ -2647,7 +2934,7 @@
               <w:lang w:val="en-ID" w:eastAsia="en-ID" w:bidi="ml-IN"/>
             </w:rPr>
           </w:pPr>
-          <w:hyperlink w:anchor="_Toc160237789" w:history="1">
+          <w:hyperlink w:anchor="_Toc160283132" w:history="1">
             <w:r>
               <w:rPr>
                 <w:rStyle w:val="Hyperlink"/>
@@ -2678,7 +2965,7 @@
                 <w:noProof/>
                 <w:webHidden/>
               </w:rPr>
-              <w:instrText xml:space="preserve"> PAGEREF _Toc160237789 \h </w:instrText>
+              <w:instrText xml:space="preserve"> PAGEREF _Toc160283132 \h </w:instrText>
             </w:r>
             <w:r>
               <w:rPr>
@@ -2701,7 +2988,7 @@
                 <w:noProof/>
                 <w:webHidden/>
               </w:rPr>
-              <w:t>19</w:t>
+              <w:t>20</w:t>
             </w:r>
             <w:r>
               <w:rPr>
@@ -2725,16 +3012,14 @@
               <w:lang w:val="en-ID" w:eastAsia="en-ID" w:bidi="ml-IN"/>
             </w:rPr>
           </w:pPr>
-          <w:hyperlink w:anchor="_Toc160237790" w:history="1">
+          <w:hyperlink w:anchor="_Toc160283133" w:history="1">
             <w:r>
               <w:rPr>
                 <w:rStyle w:val="Hyperlink"/>
                 <w:rFonts w:ascii="Palatino Linotype" w:hAnsi="Palatino Linotype"/>
-                <w:bCs/>
                 <w:noProof/>
-                <w:shd w:val="clear" w:color="auto" w:fill="FFFFFF"/>
               </w:rPr>
-              <w:t>REFERENCES</w:t>
+              <w:t>Graphical Analysis</w:t>
             </w:r>
             <w:r>
               <w:rPr>
@@ -2758,87 +3043,7 @@
                 <w:noProof/>
                 <w:webHidden/>
               </w:rPr>
-              <w:instrText xml:space="preserve"> PAGEREF _Toc160237790 \h </w:instrText>
-            </w:r>
-            <w:r>
-              <w:rPr>
-                <w:rFonts w:ascii="Palatino Linotype" w:hAnsi="Palatino Linotype"/>
-                <w:noProof/>
-                <w:webHidden/>
-              </w:rPr>
-            </w:r>
-            <w:r>
-              <w:rPr>
-                <w:rFonts w:ascii="Palatino Linotype" w:hAnsi="Palatino Linotype"/>
-                <w:noProof/>
-                <w:webHidden/>
-              </w:rPr>
-              <w:fldChar w:fldCharType="separate"/>
-            </w:r>
-            <w:r>
-              <w:rPr>
-                <w:rFonts w:ascii="Palatino Linotype" w:hAnsi="Palatino Linotype"/>
-                <w:noProof/>
-                <w:webHidden/>
-              </w:rPr>
-              <w:t>23</w:t>
-            </w:r>
-            <w:r>
-              <w:rPr>
-                <w:rFonts w:ascii="Palatino Linotype" w:hAnsi="Palatino Linotype"/>
-                <w:noProof/>
-                <w:webHidden/>
-              </w:rPr>
-              <w:fldChar w:fldCharType="end"/>
-            </w:r>
-          </w:hyperlink>
-        </w:p>
-        <w:p>
-          <w:pPr>
-            <w:pStyle w:val="TOC1"/>
-            <w:tabs>
-              <w:tab w:val="right" w:leader="dot" w:pos="9016"/>
-            </w:tabs>
-            <w:rPr>
-              <w:rFonts w:ascii="Palatino Linotype" w:eastAsiaTheme="minorEastAsia" w:hAnsi="Palatino Linotype"/>
-              <w:noProof/>
-              <w:lang w:val="en-ID" w:eastAsia="en-ID" w:bidi="ml-IN"/>
-            </w:rPr>
-          </w:pPr>
-          <w:hyperlink w:anchor="_Toc160237791" w:history="1">
-            <w:r>
-              <w:rPr>
-                <w:rStyle w:val="Hyperlink"/>
-                <w:rFonts w:ascii="Palatino Linotype" w:hAnsi="Palatino Linotype"/>
-                <w:bCs/>
-                <w:noProof/>
-                <w:shd w:val="clear" w:color="auto" w:fill="FFFFFF"/>
-              </w:rPr>
-              <w:t>CONCLUSION</w:t>
-            </w:r>
-            <w:r>
-              <w:rPr>
-                <w:rFonts w:ascii="Palatino Linotype" w:hAnsi="Palatino Linotype"/>
-                <w:noProof/>
-                <w:webHidden/>
-              </w:rPr>
-              <w:tab/>
-            </w:r>
-            <w:r>
-              <w:rPr>
-                <w:rFonts w:ascii="Palatino Linotype" w:hAnsi="Palatino Linotype"/>
-                <w:noProof/>
-                <w:webHidden/>
-              </w:rPr>
-              <w:fldChar w:fldCharType="begin"/>
-            </w:r>
-            <w:r>
-              <w:rPr>
-                <w:rFonts w:ascii="Palatino Linotype" w:hAnsi="Palatino Linotype"/>
-                <w:noProof/>
-                <w:webHidden/>
-              </w:rPr>
-              <w:instrText xml:space="preserve"> PAGEREF _Toc160237791 \h </w:instrText>
+              <w:instrText xml:space="preserve"> PAGEREF _Toc160283133 \h </w:instrText>
             </w:r>
             <w:r>
               <w:rPr>
@@ -2875,6 +3080,166 @@
         </w:p>
         <w:p>
           <w:pPr>
+            <w:pStyle w:val="TOC1"/>
+            <w:tabs>
+              <w:tab w:val="right" w:leader="dot" w:pos="9016"/>
+            </w:tabs>
+            <w:rPr>
+              <w:rFonts w:ascii="Palatino Linotype" w:eastAsiaTheme="minorEastAsia" w:hAnsi="Palatino Linotype"/>
+              <w:noProof/>
+              <w:lang w:val="en-ID" w:eastAsia="en-ID" w:bidi="ml-IN"/>
+            </w:rPr>
+          </w:pPr>
+          <w:hyperlink w:anchor="_Toc160283134" w:history="1">
+            <w:r>
+              <w:rPr>
+                <w:rStyle w:val="Hyperlink"/>
+                <w:rFonts w:ascii="Palatino Linotype" w:hAnsi="Palatino Linotype"/>
+                <w:bCs/>
+                <w:noProof/>
+                <w:shd w:val="clear" w:color="auto" w:fill="FFFFFF"/>
+              </w:rPr>
+              <w:t>REFERENCES</w:t>
+            </w:r>
+            <w:r>
+              <w:rPr>
+                <w:rFonts w:ascii="Palatino Linotype" w:hAnsi="Palatino Linotype"/>
+                <w:noProof/>
+                <w:webHidden/>
+              </w:rPr>
+              <w:tab/>
+            </w:r>
+            <w:r>
+              <w:rPr>
+                <w:rFonts w:ascii="Palatino Linotype" w:hAnsi="Palatino Linotype"/>
+                <w:noProof/>
+                <w:webHidden/>
+              </w:rPr>
+              <w:fldChar w:fldCharType="begin"/>
+            </w:r>
+            <w:r>
+              <w:rPr>
+                <w:rFonts w:ascii="Palatino Linotype" w:hAnsi="Palatino Linotype"/>
+                <w:noProof/>
+                <w:webHidden/>
+              </w:rPr>
+              <w:instrText xml:space="preserve"> PAGEREF _Toc160283134 \h </w:instrText>
+            </w:r>
+            <w:r>
+              <w:rPr>
+                <w:rFonts w:ascii="Palatino Linotype" w:hAnsi="Palatino Linotype"/>
+                <w:noProof/>
+                <w:webHidden/>
+              </w:rPr>
+            </w:r>
+            <w:r>
+              <w:rPr>
+                <w:rFonts w:ascii="Palatino Linotype" w:hAnsi="Palatino Linotype"/>
+                <w:noProof/>
+                <w:webHidden/>
+              </w:rPr>
+              <w:fldChar w:fldCharType="separate"/>
+            </w:r>
+            <w:r>
+              <w:rPr>
+                <w:rFonts w:ascii="Palatino Linotype" w:hAnsi="Palatino Linotype"/>
+                <w:noProof/>
+                <w:webHidden/>
+              </w:rPr>
+              <w:t>25</w:t>
+            </w:r>
+            <w:r>
+              <w:rPr>
+                <w:rFonts w:ascii="Palatino Linotype" w:hAnsi="Palatino Linotype"/>
+                <w:noProof/>
+                <w:webHidden/>
+              </w:rPr>
+              <w:fldChar w:fldCharType="end"/>
+            </w:r>
+          </w:hyperlink>
+        </w:p>
+        <w:p>
+          <w:pPr>
+            <w:pStyle w:val="TOC1"/>
+            <w:tabs>
+              <w:tab w:val="right" w:leader="dot" w:pos="9016"/>
+            </w:tabs>
+            <w:rPr>
+              <w:rFonts w:eastAsiaTheme="minorEastAsia"/>
+              <w:noProof/>
+              <w:lang w:val="en-ID" w:eastAsia="en-ID" w:bidi="ml-IN"/>
+            </w:rPr>
+          </w:pPr>
+          <w:hyperlink w:anchor="_Toc160283135" w:history="1">
+            <w:r>
+              <w:rPr>
+                <w:rStyle w:val="Hyperlink"/>
+                <w:rFonts w:ascii="Palatino Linotype" w:hAnsi="Palatino Linotype"/>
+                <w:bCs/>
+                <w:noProof/>
+                <w:shd w:val="clear" w:color="auto" w:fill="FFFFFF"/>
+              </w:rPr>
+              <w:t>CONCLUSION</w:t>
+            </w:r>
+            <w:r>
+              <w:rPr>
+                <w:rFonts w:ascii="Palatino Linotype" w:hAnsi="Palatino Linotype"/>
+                <w:noProof/>
+                <w:webHidden/>
+              </w:rPr>
+              <w:tab/>
+            </w:r>
+            <w:r>
+              <w:rPr>
+                <w:rFonts w:ascii="Palatino Linotype" w:hAnsi="Palatino Linotype"/>
+                <w:noProof/>
+                <w:webHidden/>
+              </w:rPr>
+              <w:fldChar w:fldCharType="begin"/>
+            </w:r>
+            <w:r>
+              <w:rPr>
+                <w:rFonts w:ascii="Palatino Linotype" w:hAnsi="Palatino Linotype"/>
+                <w:noProof/>
+                <w:webHidden/>
+              </w:rPr>
+              <w:instrText xml:space="preserve"> PAGEREF _Toc160283135 \h </w:instrText>
+            </w:r>
+            <w:r>
+              <w:rPr>
+                <w:rFonts w:ascii="Palatino Linotype" w:hAnsi="Palatino Linotype"/>
+                <w:noProof/>
+                <w:webHidden/>
+              </w:rPr>
+            </w:r>
+            <w:r>
+              <w:rPr>
+                <w:rFonts w:ascii="Palatino Linotype" w:hAnsi="Palatino Linotype"/>
+                <w:noProof/>
+                <w:webHidden/>
+              </w:rPr>
+              <w:fldChar w:fldCharType="separate"/>
+            </w:r>
+            <w:r>
+              <w:rPr>
+                <w:rFonts w:ascii="Palatino Linotype" w:hAnsi="Palatino Linotype"/>
+                <w:noProof/>
+                <w:webHidden/>
+              </w:rPr>
+              <w:t>26</w:t>
+            </w:r>
+            <w:r>
+              <w:rPr>
+                <w:rFonts w:ascii="Palatino Linotype" w:hAnsi="Palatino Linotype"/>
+                <w:noProof/>
+                <w:webHidden/>
+              </w:rPr>
+              <w:fldChar w:fldCharType="end"/>
+            </w:r>
+          </w:hyperlink>
+        </w:p>
+        <w:p>
+          <w:pPr>
             <w:rPr>
               <w:rFonts w:ascii="Palatino Linotype" w:hAnsi="Palatino Linotype"/>
             </w:rPr>
@@ -2921,7 +3286,7 @@
           <w:szCs w:val="48"/>
         </w:rPr>
       </w:pPr>
-      <w:bookmarkStart w:id="2" w:name="_Toc160237776"/>
+      <w:bookmarkStart w:id="2" w:name="_Toc160283119"/>
       <w:r>
         <w:rPr>
           <w:szCs w:val="48"/>
@@ -3338,7 +3703,7 @@
           <w:rFonts w:ascii="Palatino Linotype" w:hAnsi="Palatino Linotype"/>
         </w:rPr>
       </w:pPr>
-      <w:bookmarkStart w:id="3" w:name="_Toc160237777"/>
+      <w:bookmarkStart w:id="3" w:name="_Toc160283120"/>
       <w:r>
         <w:rPr>
           <w:rFonts w:ascii="Palatino Linotype" w:hAnsi="Palatino Linotype"/>
@@ -3693,12 +4058,24 @@
           <w:rFonts w:ascii="Palatino Linotype" w:hAnsi="Palatino Linotype"/>
         </w:rPr>
       </w:pPr>
-      <w:bookmarkStart w:id="4" w:name="_Toc160237778"/>
-      <w:r>
-        <w:rPr>
-          <w:rFonts w:ascii="Palatino Linotype" w:hAnsi="Palatino Linotype"/>
-        </w:rPr>
-        <w:t>Applications Of Machine Learning</w:t>
+      <w:bookmarkStart w:id="4" w:name="_Toc160283121"/>
+      <w:r>
+        <w:rPr>
+          <w:rFonts w:ascii="Palatino Linotype" w:hAnsi="Palatino Linotype"/>
+        </w:rPr>
+        <w:t xml:space="preserve">Applications </w:t>
+      </w:r>
+      <w:r>
+        <w:rPr>
+          <w:rFonts w:ascii="Palatino Linotype" w:hAnsi="Palatino Linotype"/>
+        </w:rPr>
+        <w:t>o</w:t>
+      </w:r>
+      <w:r>
+        <w:rPr>
+          <w:rFonts w:ascii="Palatino Linotype" w:hAnsi="Palatino Linotype"/>
+        </w:rPr>
+        <w:t>f Machine Learning</w:t>
       </w:r>
       <w:bookmarkEnd w:id="4"/>
     </w:p>
@@ -4305,7 +4682,7 @@
           <w:sz w:val="40"/>
         </w:rPr>
       </w:pPr>
-      <w:bookmarkStart w:id="7" w:name="_Toc160237779"/>
+      <w:bookmarkStart w:id="7" w:name="_Toc160283122"/>
       <w:r>
         <w:t>Machine Learning Models</w:t>
       </w:r>
@@ -4491,7 +4868,7 @@
           <w:rFonts w:ascii="Palatino Linotype" w:hAnsi="Palatino Linotype"/>
         </w:rPr>
       </w:pPr>
-      <w:bookmarkStart w:id="8" w:name="_Toc160237780"/>
+      <w:bookmarkStart w:id="8" w:name="_Toc160283123"/>
       <w:r>
         <w:rPr>
           <w:rFonts w:ascii="Palatino Linotype" w:hAnsi="Palatino Linotype"/>
@@ -4860,7 +5237,7 @@
           <w:rFonts w:ascii="Palatino Linotype" w:hAnsi="Palatino Linotype"/>
         </w:rPr>
       </w:pPr>
-      <w:bookmarkStart w:id="10" w:name="_Toc160237781"/>
+      <w:bookmarkStart w:id="10" w:name="_Toc160283124"/>
       <w:r>
         <w:rPr>
           <w:rFonts w:ascii="Palatino Linotype" w:hAnsi="Palatino Linotype"/>
@@ -5000,7 +5377,7 @@
           <w14:ligatures w14:val="none"/>
         </w:rPr>
       </w:pPr>
-      <w:bookmarkStart w:id="11" w:name="_Toc160237782"/>
+      <w:bookmarkStart w:id="11" w:name="_Toc160283125"/>
       <w:r>
         <w:rPr>
           <w:rFonts w:ascii="Palatino Linotype" w:hAnsi="Palatino Linotype"/>
@@ -5597,7 +5974,7 @@
           <w:rFonts w:ascii="Palatino Linotype" w:hAnsi="Palatino Linotype"/>
         </w:rPr>
       </w:pPr>
-      <w:bookmarkStart w:id="12" w:name="_Toc160237783"/>
+      <w:bookmarkStart w:id="12" w:name="_Toc160283126"/>
       <w:r>
         <w:rPr>
           <w:rFonts w:ascii="Palatino Linotype" w:hAnsi="Palatino Linotype"/>
@@ -7171,7 +7548,7 @@
           <w:rFonts w:ascii="Palatino Linotype" w:hAnsi="Palatino Linotype"/>
         </w:rPr>
       </w:pPr>
-      <w:bookmarkStart w:id="13" w:name="_Toc160237784"/>
+      <w:bookmarkStart w:id="13" w:name="_Toc160283127"/>
       <w:r>
         <w:rPr>
           <w:rFonts w:ascii="Palatino Linotype" w:hAnsi="Palatino Linotype"/>
@@ -7321,10 +7698,13 @@
         <w:pStyle w:val="Heading1"/>
         <w:spacing w:line="276" w:lineRule="auto"/>
       </w:pPr>
-      <w:bookmarkStart w:id="14" w:name="_Toc160237785"/>
+      <w:bookmarkStart w:id="14" w:name="_Toc160283128"/>
       <w:r>
         <w:lastRenderedPageBreak/>
-        <w:t>Data Processing and Code Implementation</w:t>
+        <w:t xml:space="preserve">Data Processing and </w:t>
+      </w:r>
+      <w:r>
+        <w:t>Model Development</w:t>
       </w:r>
       <w:bookmarkEnd w:id="14"/>
     </w:p>
@@ -7337,7 +7717,7 @@
           <w:shd w:val="clear" w:color="auto" w:fill="FFFFFF"/>
         </w:rPr>
       </w:pPr>
-      <w:bookmarkStart w:id="15" w:name="_Toc160237786"/>
+      <w:bookmarkStart w:id="15" w:name="_Toc160283129"/>
       <w:r>
         <w:rPr>
           <w:rFonts w:ascii="Palatino Linotype" w:hAnsi="Palatino Linotype"/>
@@ -7388,7 +7768,7 @@
           <w:shd w:val="clear" w:color="auto" w:fill="FFFFFF"/>
         </w:rPr>
       </w:pPr>
-      <w:bookmarkStart w:id="16" w:name="_Toc160237787"/>
+      <w:bookmarkStart w:id="16" w:name="_Toc160283130"/>
       <w:r>
         <w:rPr>
           <w:rFonts w:ascii="Palatino Linotype" w:hAnsi="Palatino Linotype"/>
@@ -7471,7 +7851,7 @@
           <w:rFonts w:ascii="Palatino Linotype" w:hAnsi="Palatino Linotype"/>
         </w:rPr>
       </w:pPr>
-      <w:bookmarkStart w:id="17" w:name="_Toc160237788"/>
+      <w:bookmarkStart w:id="17" w:name="_Toc160283131"/>
       <w:r>
         <w:rPr>
           <w:rFonts w:ascii="Palatino Linotype" w:hAnsi="Palatino Linotype"/>
@@ -7933,7 +8313,7 @@
           <w:rFonts w:ascii="Palatino Linotype" w:hAnsi="Palatino Linotype"/>
         </w:rPr>
       </w:pPr>
-      <w:bookmarkStart w:id="18" w:name="_Toc160237789"/>
+      <w:bookmarkStart w:id="18" w:name="_Toc160283132"/>
       <w:r>
         <w:rPr>
           <w:rFonts w:ascii="Palatino Linotype" w:hAnsi="Palatino Linotype"/>
@@ -18369,43 +18749,58 @@
     <w:p>
       <w:pPr>
         <w:pStyle w:val="Heading1"/>
+        <w:spacing w:line="276" w:lineRule="auto"/>
+        <w:rPr>
+          <w:rFonts w:ascii="IBM Plex Sans" w:hAnsi="IBM Plex Sans"/>
+          <w:color w:val="161616"/>
+          <w:sz w:val="24"/>
+          <w:szCs w:val="24"/>
+          <w:shd w:val="clear" w:color="auto" w:fill="FFFFFF"/>
+        </w:rPr>
+      </w:pPr>
+      <w:bookmarkStart w:id="19" w:name="_Toc160283133"/>
+      <w:r>
+        <w:lastRenderedPageBreak/>
+        <w:t>Graphical Analysis</w:t>
+      </w:r>
+      <w:bookmarkEnd w:id="19"/>
+      <w:r>
+        <w:rPr>
+          <w:rFonts w:ascii="IBM Plex Sans" w:hAnsi="IBM Plex Sans"/>
+          <w:color w:val="161616"/>
+          <w:sz w:val="24"/>
+          <w:szCs w:val="24"/>
+          <w:shd w:val="clear" w:color="auto" w:fill="FFFFFF"/>
+        </w:rPr>
+        <w:br w:type="page"/>
+      </w:r>
+    </w:p>
+    <w:p>
+      <w:pPr>
+        <w:pStyle w:val="Heading1"/>
         <w:rPr>
           <w:b w:val="0"/>
           <w:bCs/>
+          <w:sz w:val="36"/>
+          <w:szCs w:val="36"/>
           <w:u w:val="none"/>
           <w:shd w:val="clear" w:color="auto" w:fill="FFFFFF"/>
         </w:rPr>
       </w:pPr>
-      <w:bookmarkStart w:id="19" w:name="_Toc160237790"/>
+      <w:bookmarkStart w:id="20" w:name="_Toc160283134"/>
       <w:r>
         <w:rPr>
           <w:b w:val="0"/>
           <w:bCs/>
+          <w:sz w:val="36"/>
+          <w:szCs w:val="36"/>
           <w:u w:val="none"/>
           <w:shd w:val="clear" w:color="auto" w:fill="FFFFFF"/>
         </w:rPr>
         <w:lastRenderedPageBreak/>
-        <w:t>REFERENC</w:t>
-      </w:r>
-      <w:r>
-        <w:rPr>
-          <w:b w:val="0"/>
-          <w:bCs/>
-          <w:u w:val="none"/>
-          <w:shd w:val="clear" w:color="auto" w:fill="FFFFFF"/>
-        </w:rPr>
-        <w:t>E</w:t>
-      </w:r>
-      <w:r>
-        <w:rPr>
-          <w:b w:val="0"/>
-          <w:bCs/>
-          <w:u w:val="none"/>
-          <w:shd w:val="clear" w:color="auto" w:fill="FFFFFF"/>
-        </w:rPr>
-        <w:t>S</w:t>
-      </w:r>
-      <w:bookmarkEnd w:id="19"/>
+        <w:t>REFERENCES</w:t>
+      </w:r>
+      <w:bookmarkEnd w:id="20"/>
     </w:p>
     <w:p>
       <w:pPr>
@@ -18428,22 +18823,26 @@
         <w:rPr>
           <w:b w:val="0"/>
           <w:bCs/>
+          <w:sz w:val="36"/>
+          <w:szCs w:val="36"/>
           <w:u w:val="none"/>
           <w:shd w:val="clear" w:color="auto" w:fill="FFFFFF"/>
         </w:rPr>
       </w:pPr>
-      <w:bookmarkStart w:id="20" w:name="_Toc160237791"/>
+      <w:bookmarkStart w:id="21" w:name="_Toc160283135"/>
       <w:r>
         <w:rPr>
           <w:b w:val="0"/>
           <w:bCs/>
+          <w:sz w:val="36"/>
+          <w:szCs w:val="36"/>
           <w:u w:val="none"/>
           <w:shd w:val="clear" w:color="auto" w:fill="FFFFFF"/>
         </w:rPr>
         <w:lastRenderedPageBreak/>
         <w:t>CONCLUSION</w:t>
       </w:r>
-      <w:bookmarkEnd w:id="20"/>
+      <w:bookmarkEnd w:id="21"/>
     </w:p>
     <w:sectPr>
       <w:headerReference w:type="default" r:id="rId24"/>
@@ -19639,6 +20038,119 @@
     </w:lvl>
   </w:abstractNum>
   <w:abstractNum w:abstractNumId="10" w15:restartNumberingAfterBreak="0">
+    <w:nsid w:val="53CB5E26"/>
+    <w:multiLevelType w:val="hybridMultilevel"/>
+    <w:tmpl w:val="5074FBFA"/>
+    <w:lvl w:ilvl="0" w:tplc="38090001">
+      <w:start w:val="1"/>
+      <w:numFmt w:val="bullet"/>
+      <w:lvlText w:val=""/>
+      <w:lvlJc w:val="left"/>
+      <w:pPr>
+        <w:ind w:left="720" w:hanging="360"/>
+      </w:pPr>
+      <w:rPr>
+        <w:rFonts w:ascii="Symbol" w:hAnsi="Symbol" w:hint="default"/>
+      </w:rPr>
+    </w:lvl>
+    <w:lvl w:ilvl="1" w:tplc="38090003" w:tentative="1">
+      <w:start w:val="1"/>
+      <w:numFmt w:val="bullet"/>
+      <w:lvlText w:val="o"/>
+      <w:lvlJc w:val="left"/>
+      <w:pPr>
+        <w:ind w:left="1440" w:hanging="360"/>
+      </w:pPr>
+      <w:rPr>
+        <w:rFonts w:ascii="Courier New" w:hAnsi="Courier New" w:cs="Courier New" w:hint="default"/>
+      </w:rPr>
+    </w:lvl>
+    <w:lvl w:ilvl="2" w:tplc="38090005" w:tentative="1">
+      <w:start w:val="1"/>
+      <w:numFmt w:val="bullet"/>
+      <w:lvlText w:val=""/>
+      <w:lvlJc w:val="left"/>
+      <w:pPr>
+        <w:ind w:left="2160" w:hanging="360"/>
+      </w:pPr>
+      <w:rPr>
+        <w:rFonts w:ascii="Wingdings" w:hAnsi="Wingdings" w:hint="default"/>
+      </w:rPr>
+    </w:lvl>
+    <w:lvl w:ilvl="3" w:tplc="38090001" w:tentative="1">
+      <w:start w:val="1"/>
+      <w:numFmt w:val="bullet"/>
+      <w:lvlText w:val=""/>
+      <w:lvlJc w:val="left"/>
+      <w:pPr>
+        <w:ind w:left="2880" w:hanging="360"/>
+      </w:pPr>
+      <w:rPr>
+        <w:rFonts w:ascii="Symbol" w:hAnsi="Symbol" w:hint="default"/>
+      </w:rPr>
+    </w:lvl>
+    <w:lvl w:ilvl="4" w:tplc="38090003" w:tentative="1">
+      <w:start w:val="1"/>
+      <w:numFmt w:val="bullet"/>
+      <w:lvlText w:val="o"/>
+      <w:lvlJc w:val="left"/>
+      <w:pPr>
+        <w:ind w:left="3600" w:hanging="360"/>
+      </w:pPr>
+      <w:rPr>
+        <w:rFonts w:ascii="Courier New" w:hAnsi="Courier New" w:cs="Courier New" w:hint="default"/>
+      </w:rPr>
+    </w:lvl>
+    <w:lvl w:ilvl="5" w:tplc="38090005" w:tentative="1">
+      <w:start w:val="1"/>
+      <w:numFmt w:val="bullet"/>
+      <w:lvlText w:val=""/>
+      <w:lvlJc w:val="left"/>
+      <w:pPr>
+        <w:ind w:left="4320" w:hanging="360"/>
+      </w:pPr>
+      <w:rPr>
+        <w:rFonts w:ascii="Wingdings" w:hAnsi="Wingdings" w:hint="default"/>
+      </w:rPr>
+    </w:lvl>
+    <w:lvl w:ilvl="6" w:tplc="38090001" w:tentative="1">
+      <w:start w:val="1"/>
+      <w:numFmt w:val="bullet"/>
+      <w:lvlText w:val=""/>
+      <w:lvlJc w:val="left"/>
+      <w:pPr>
+        <w:ind w:left="5040" w:hanging="360"/>
+      </w:pPr>
+      <w:rPr>
+        <w:rFonts w:ascii="Symbol" w:hAnsi="Symbol" w:hint="default"/>
+      </w:rPr>
+    </w:lvl>
+    <w:lvl w:ilvl="7" w:tplc="38090003" w:tentative="1">
+      <w:start w:val="1"/>
+      <w:numFmt w:val="bullet"/>
+      <w:lvlText w:val="o"/>
+      <w:lvlJc w:val="left"/>
+      <w:pPr>
+        <w:ind w:left="5760" w:hanging="360"/>
+      </w:pPr>
+      <w:rPr>
+        <w:rFonts w:ascii="Courier New" w:hAnsi="Courier New" w:cs="Courier New" w:hint="default"/>
+      </w:rPr>
+    </w:lvl>
+    <w:lvl w:ilvl="8" w:tplc="38090005" w:tentative="1">
+      <w:start w:val="1"/>
+      <w:numFmt w:val="bullet"/>
+      <w:lvlText w:val=""/>
+      <w:lvlJc w:val="left"/>
+      <w:pPr>
+        <w:ind w:left="6480" w:hanging="360"/>
+      </w:pPr>
+      <w:rPr>
+        <w:rFonts w:ascii="Wingdings" w:hAnsi="Wingdings" w:hint="default"/>
+      </w:rPr>
+    </w:lvl>
+  </w:abstractNum>
+  <w:abstractNum w:abstractNumId="11" w15:restartNumberingAfterBreak="0">
     <w:nsid w:val="561D5098"/>
     <w:multiLevelType w:val="hybridMultilevel"/>
     <w:tmpl w:val="96BC350A"/>
@@ -19751,7 +20263,7 @@
       </w:rPr>
     </w:lvl>
   </w:abstractNum>
-  <w:abstractNum w:abstractNumId="11" w15:restartNumberingAfterBreak="0">
+  <w:abstractNum w:abstractNumId="12" w15:restartNumberingAfterBreak="0">
     <w:nsid w:val="73D760C3"/>
     <w:multiLevelType w:val="hybridMultilevel"/>
     <w:tmpl w:val="3F46B520"/>
@@ -19870,7 +20382,7 @@
     <w:abstractNumId w:val="2"/>
   </w:num>
   <w:num w:numId="3" w16cid:durableId="1103107151">
-    <w:abstractNumId w:val="11"/>
+    <w:abstractNumId w:val="12"/>
   </w:num>
   <w:num w:numId="4" w16cid:durableId="1088891381">
     <w:abstractNumId w:val="8"/>
@@ -19885,7 +20397,7 @@
     <w:abstractNumId w:val="0"/>
   </w:num>
   <w:num w:numId="8" w16cid:durableId="120617817">
-    <w:abstractNumId w:val="10"/>
+    <w:abstractNumId w:val="11"/>
   </w:num>
   <w:num w:numId="9" w16cid:durableId="540292040">
     <w:abstractNumId w:val="1"/>
@@ -19898,6 +20410,9 @@
   </w:num>
   <w:num w:numId="12" w16cid:durableId="2098088045">
     <w:abstractNumId w:val="6"/>
+  </w:num>
+  <w:num w:numId="13" w16cid:durableId="1548567324">
+    <w:abstractNumId w:val="10"/>
   </w:num>
 </w:numbering>
 </file>

</xml_diff>